<commit_message>
change has been made
</commit_message>
<xml_diff>
--- a/Correcting Vulnerabilities.docx
+++ b/Correcting Vulnerabilities.docx
@@ -1,112 +1,99 @@
 
 <file path=word/document.xml><?xml version="1.0" encoding="utf-8"?>
-<w:document xmlns:wpc="http://schemas.microsoft.com/office/word/2010/wordprocessingCanvas" xmlns:mc="http://schemas.openxmlformats.org/markup-compatibility/2006" xmlns:o="urn:schemas-microsoft-com:office:office" xmlns:r="http://schemas.openxmlformats.org/officeDocument/2006/relationships" xmlns:m="http://schemas.openxmlformats.org/officeDocument/2006/math" xmlns:v="urn:schemas-microsoft-com:vml" xmlns:wp14="http://schemas.microsoft.com/office/word/2010/wordprocessingDrawing" xmlns:wp="http://schemas.openxmlformats.org/drawingml/2006/wordprocessingDrawing" xmlns:w10="urn:schemas-microsoft-com:office:word" xmlns:w="http://schemas.openxmlformats.org/wordprocessingml/2006/main" xmlns:w14="http://schemas.microsoft.com/office/word/2010/wordml" xmlns:w15="http://schemas.microsoft.com/office/word/2012/wordml" xmlns:wpg="http://schemas.microsoft.com/office/word/2010/wordprocessingGroup" xmlns:wpi="http://schemas.microsoft.com/office/word/2010/wordprocessingInk" xmlns:wne="http://schemas.microsoft.com/office/word/2006/wordml" xmlns:wps="http://schemas.microsoft.com/office/word/2010/wordprocessingShape" xmlns:w16se="http://schemas.microsoft.com/office/word/2015/wordml/symex" xmlns:w16cid="http://schemas.microsoft.com/office/word/2016/wordml/cid" xmlns:w16="http://schemas.microsoft.com/office/word/2018/wordml" xmlns:w16cex="http://schemas.microsoft.com/office/word/2018/wordml/cex" xmlns:w16sdtdh="http://schemas.microsoft.com/office/word/2020/wordml/sdtdatahash" xmlns:a="http://schemas.openxmlformats.org/drawingml/2006/main" xmlns:pic="http://schemas.openxmlformats.org/drawingml/2006/picture" xmlns:a14="http://schemas.microsoft.com/office/drawing/2010/main" mc:Ignorable="w14 w15 wp14 w16se w16cid w16 w16cex w16sdtdh">
+<w:document xmlns:wpc="http://schemas.microsoft.com/office/word/2010/wordprocessingCanvas" xmlns:cx="http://schemas.microsoft.com/office/drawing/2014/chartex" xmlns:cx1="http://schemas.microsoft.com/office/drawing/2015/9/8/chartex" xmlns:cx2="http://schemas.microsoft.com/office/drawing/2015/10/21/chartex" xmlns:cx3="http://schemas.microsoft.com/office/drawing/2016/5/9/chartex" xmlns:cx4="http://schemas.microsoft.com/office/drawing/2016/5/10/chartex" xmlns:cx5="http://schemas.microsoft.com/office/drawing/2016/5/11/chartex" xmlns:cx6="http://schemas.microsoft.com/office/drawing/2016/5/12/chartex" xmlns:cx7="http://schemas.microsoft.com/office/drawing/2016/5/13/chartex" xmlns:cx8="http://schemas.microsoft.com/office/drawing/2016/5/14/chartex" xmlns:mc="http://schemas.openxmlformats.org/markup-compatibility/2006" xmlns:aink="http://schemas.microsoft.com/office/drawing/2016/ink" xmlns:am3d="http://schemas.microsoft.com/office/drawing/2017/model3d" xmlns:o="urn:schemas-microsoft-com:office:office" xmlns:oel="http://schemas.microsoft.com/office/2019/extlst" xmlns:r="http://schemas.openxmlformats.org/officeDocument/2006/relationships" xmlns:m="http://schemas.openxmlformats.org/officeDocument/2006/math" xmlns:v="urn:schemas-microsoft-com:vml" xmlns:wp14="http://schemas.microsoft.com/office/word/2010/wordprocessingDrawing" xmlns:wp="http://schemas.openxmlformats.org/drawingml/2006/wordprocessingDrawing" xmlns:w10="urn:schemas-microsoft-com:office:word" xmlns:w="http://schemas.openxmlformats.org/wordprocessingml/2006/main" xmlns:w14="http://schemas.microsoft.com/office/word/2010/wordml" xmlns:w15="http://schemas.microsoft.com/office/word/2012/wordml" xmlns:w16cex="http://schemas.microsoft.com/office/word/2018/wordml/cex" xmlns:w16cid="http://schemas.microsoft.com/office/word/2016/wordml/cid" xmlns:w16="http://schemas.microsoft.com/office/word/2018/wordml" xmlns:w16sdtdh="http://schemas.microsoft.com/office/word/2020/wordml/sdtdatahash" xmlns:w16se="http://schemas.microsoft.com/office/word/2015/wordml/symex" xmlns:wpg="http://schemas.microsoft.com/office/word/2010/wordprocessingGroup" xmlns:wpi="http://schemas.microsoft.com/office/word/2010/wordprocessingInk" xmlns:wne="http://schemas.microsoft.com/office/word/2006/wordml" xmlns:wps="http://schemas.microsoft.com/office/word/2010/wordprocessingShape" mc:Ignorable="w14 w15 w16se w16cid w16 w16cex w16sdtdh wp14">
   <w:body>
     <w:p>
       <w:pPr>
-        <w:pStyle w:val="Normal"/>
         <w:jc w:val="center"/>
       </w:pPr>
       <w:r>
-        <w:rPr/>
         <w:t>DVWA Project</w:t>
       </w:r>
     </w:p>
     <w:p>
-      <w:pPr>
-        <w:pStyle w:val="Normal"/>
-        <w:jc w:val="left"/>
-      </w:pPr>
       <w:r>
         <w:rPr>
-          <w:b w:val="1"/>
-          <w:bCs w:val="1"/>
+          <w:b/>
+          <w:bCs/>
         </w:rPr>
         <w:t>Authorization Bypass</w:t>
       </w:r>
       <w:r>
-        <w:rPr/>
         <w:t xml:space="preserve">: </w:t>
       </w:r>
       <w:r>
-        <w:rPr/>
-        <w:t>Security vulnerability that allows an attacker to access functionality or data that they are not authorized to acce</w:t>
-      </w:r>
-      <w:r>
-        <w:rPr/>
+        <w:t xml:space="preserve">Security vulnerability that allows an attacker to access functionality or data that they are not authorized to </w:t>
+      </w:r>
+      <w:proofErr w:type="gramStart"/>
+      <w:r>
+        <w:t>acce</w:t>
+      </w:r>
+      <w:r>
         <w:t>ss</w:t>
       </w:r>
+      <w:proofErr w:type="gramEnd"/>
     </w:p>
     <w:p>
       <w:pPr>
-        <w:pStyle w:val="Normal"/>
-        <w:suppressLineNumbers w:val="0"/>
-        <w:bidi w:val="0"/>
-        <w:spacing w:before="0" w:beforeAutospacing="off" w:after="160" w:afterAutospacing="off" w:line="279" w:lineRule="auto"/>
-        <w:ind w:left="720" w:right="0"/>
-        <w:jc w:val="left"/>
+        <w:ind w:left="720"/>
       </w:pPr>
       <w:r>
         <w:rPr>
-          <w:b w:val="1"/>
-          <w:bCs w:val="1"/>
+          <w:b/>
+          <w:bCs/>
         </w:rPr>
         <w:t>Low</w:t>
       </w:r>
       <w:r>
-        <w:rPr/>
         <w:t>: N</w:t>
       </w:r>
       <w:r>
-        <w:rPr/>
         <w:t>o related code</w:t>
       </w:r>
     </w:p>
     <w:p>
       <w:pPr>
-        <w:pStyle w:val="Normal"/>
         <w:ind w:left="720"/>
-        <w:jc w:val="left"/>
       </w:pPr>
       <w:r>
         <w:rPr>
-          <w:b w:val="1"/>
-          <w:bCs w:val="1"/>
+          <w:b/>
+          <w:bCs/>
         </w:rPr>
         <w:t>Medium</w:t>
       </w:r>
       <w:r>
-        <w:rPr/>
         <w:t xml:space="preserve">: </w:t>
       </w:r>
     </w:p>
     <w:p>
       <w:pPr>
-        <w:pStyle w:val="Normal"/>
         <w:ind w:left="720"/>
-        <w:jc w:val="left"/>
-      </w:pPr>
-      <w:r>
+      </w:pPr>
+      <w:r>
+        <w:rPr>
+          <w:noProof/>
+        </w:rPr>
         <w:drawing>
-          <wp:inline wp14:editId="72564A43" wp14:anchorId="110843F8">
+          <wp:inline distT="0" distB="0" distL="0" distR="0" wp14:anchorId="110843F8" wp14:editId="72564A43">
             <wp:extent cx="4572000" cy="1085850"/>
             <wp:effectExtent l="0" t="0" r="0" b="0"/>
-            <wp:docPr id="1470052211" name="" title=""/>
+            <wp:docPr id="1470052211" name="Picture 1470052211"/>
             <wp:cNvGraphicFramePr>
-              <a:graphicFrameLocks noChangeAspect="1"/>
+              <a:graphicFrameLocks xmlns:a="http://schemas.openxmlformats.org/drawingml/2006/main" noChangeAspect="1"/>
             </wp:cNvGraphicFramePr>
-            <a:graphic>
+            <a:graphic xmlns:a="http://schemas.openxmlformats.org/drawingml/2006/main">
               <a:graphicData uri="http://schemas.openxmlformats.org/drawingml/2006/picture">
-                <pic:pic>
+                <pic:pic xmlns:pic="http://schemas.openxmlformats.org/drawingml/2006/picture">
                   <pic:nvPicPr>
                     <pic:cNvPr id="0" name=""/>
                     <pic:cNvPicPr/>
                   </pic:nvPicPr>
                   <pic:blipFill>
-                    <a:blip r:embed="R15d1260f119543cf">
+                    <a:blip r:embed="rId5">
                       <a:extLst>
-                        <a:ext xmlns:a="http://schemas.openxmlformats.org/drawingml/2006/main" uri="{28A0092B-C50C-407E-A947-70E740481C1C}">
-                          <a14:useLocalDpi val="0"/>
+                        <a:ext uri="{28A0092B-C50C-407E-A947-70E740481C1C}">
+                          <a14:useLocalDpi xmlns:a14="http://schemas.microsoft.com/office/drawing/2010/main" val="0"/>
                         </a:ext>
                       </a:extLst>
                     </a:blip>
@@ -135,32 +122,26 @@
         <w:pStyle w:val="ListParagraph"/>
         <w:numPr>
           <w:ilvl w:val="1"/>
-          <w:numId w:val="8"/>
+          <w:numId w:val="1"/>
         </w:numPr>
-        <w:jc w:val="left"/>
-        <w:rPr/>
       </w:pPr>
       <w:r>
         <w:rPr>
-          <w:b w:val="1"/>
-          <w:bCs w:val="1"/>
+          <w:b/>
+          <w:bCs/>
         </w:rPr>
         <w:t>Improvement</w:t>
       </w:r>
       <w:r>
-        <w:rPr/>
         <w:t>: Includes a server-side check to ensure tha</w:t>
       </w:r>
       <w:r>
-        <w:rPr/>
         <w:t>t</w:t>
       </w:r>
       <w:r>
-        <w:rPr/>
         <w:t xml:space="preserve"> only users with the “admin” role can acce</w:t>
       </w:r>
       <w:r>
-        <w:rPr/>
         <w:t>ss the page</w:t>
       </w:r>
     </w:p>
@@ -169,231 +150,135 @@
         <w:pStyle w:val="ListParagraph"/>
         <w:numPr>
           <w:ilvl w:val="1"/>
-          <w:numId w:val="8"/>
+          <w:numId w:val="1"/>
         </w:numPr>
-        <w:suppressLineNumbers w:val="0"/>
-        <w:bidi w:val="0"/>
-        <w:spacing w:before="0" w:beforeAutospacing="off" w:after="160" w:afterAutospacing="off" w:line="279" w:lineRule="auto"/>
-        <w:ind w:left="1440" w:right="0" w:hanging="360"/>
-        <w:jc w:val="left"/>
-        <w:rPr/>
       </w:pPr>
       <w:r>
         <w:rPr>
-          <w:b w:val="1"/>
-          <w:bCs w:val="1"/>
+          <w:b/>
+          <w:bCs/>
         </w:rPr>
         <w:t>How it works</w:t>
       </w:r>
       <w:r>
-        <w:rPr/>
-        <w:t>: Checks if the user is not “admin</w:t>
-      </w:r>
-      <w:r>
-        <w:rPr/>
-        <w:t>”,</w:t>
-      </w:r>
-      <w:r>
-        <w:rPr/>
-        <w:t xml:space="preserve"> if so, responds with an “Unauthorized</w:t>
-      </w:r>
-      <w:r>
-        <w:rPr/>
+        <w:t>: Checks if the user is not “admin”, if so, responds with an “Unauthorized</w:t>
+      </w:r>
+      <w:r>
         <w:t>” message and a 403 HTTP status code, effectively blocking unauthorized access</w:t>
       </w:r>
     </w:p>
     <w:p>
-      <w:pPr>
-        <w:pStyle w:val="Normal"/>
-        <w:suppressLineNumbers w:val="0"/>
-        <w:bidi w:val="0"/>
-        <w:spacing w:before="0" w:beforeAutospacing="off" w:after="160" w:afterAutospacing="off" w:line="279" w:lineRule="auto"/>
-        <w:ind w:left="0" w:right="0"/>
-        <w:jc w:val="left"/>
-      </w:pPr>
       <w:r>
         <w:rPr>
-          <w:b w:val="1"/>
-          <w:bCs w:val="1"/>
+          <w:b/>
+          <w:bCs/>
         </w:rPr>
         <w:t>High</w:t>
       </w:r>
       <w:r>
-        <w:rPr/>
         <w:t xml:space="preserve">: </w:t>
       </w:r>
       <w:r>
-        <w:rPr/>
         <w:t>No changes made</w:t>
       </w:r>
     </w:p>
     <w:p>
-      <w:pPr>
-        <w:pStyle w:val="Normal"/>
-        <w:suppressLineNumbers w:val="0"/>
-        <w:bidi w:val="0"/>
-        <w:spacing w:before="0" w:beforeAutospacing="off" w:after="160" w:afterAutospacing="off" w:line="279" w:lineRule="auto"/>
-        <w:ind w:left="0" w:right="0"/>
-        <w:jc w:val="left"/>
-      </w:pPr>
       <w:r>
         <w:rPr>
-          <w:b w:val="1"/>
-          <w:bCs w:val="1"/>
+          <w:b/>
+          <w:bCs/>
         </w:rPr>
         <w:t>Impossible</w:t>
       </w:r>
       <w:r>
-        <w:rPr/>
         <w:t>: No changes made</w:t>
       </w:r>
+    </w:p>
+    <w:p/>
+    <w:p>
+      <w:r>
+        <w:rPr>
+          <w:b/>
+          <w:bCs/>
+        </w:rPr>
+        <w:t>Brute Force</w:t>
+      </w:r>
+      <w:r>
+        <w:t xml:space="preserve">: </w:t>
+      </w:r>
+      <w:r>
+        <w:t xml:space="preserve"> </w:t>
+      </w:r>
+      <w:r>
+        <w:t xml:space="preserve">The attacker </w:t>
+      </w:r>
+      <w:r>
+        <w:t>uses numerous hit</w:t>
+      </w:r>
+      <w:r>
+        <w:t>-or-</w:t>
+      </w:r>
+      <w:r>
+        <w:t>miss attempts to</w:t>
+      </w:r>
+      <w:r>
+        <w:t xml:space="preserve"> gain access to an </w:t>
+      </w:r>
+      <w:proofErr w:type="gramStart"/>
+      <w:r>
+        <w:t>account</w:t>
+      </w:r>
+      <w:proofErr w:type="gramEnd"/>
     </w:p>
     <w:p>
-      <w:pPr>
-        <w:pStyle w:val="Normal"/>
-        <w:suppressLineNumbers w:val="0"/>
-        <w:bidi w:val="0"/>
-        <w:spacing w:before="0" w:beforeAutospacing="off" w:after="160" w:afterAutospacing="off" w:line="279" w:lineRule="auto"/>
-        <w:ind w:left="0" w:right="0"/>
-        <w:jc w:val="left"/>
-      </w:pPr>
+      <w:r>
+        <w:rPr>
+          <w:b/>
+          <w:bCs/>
+        </w:rPr>
+        <w:t>Low</w:t>
+      </w:r>
+      <w:r>
+        <w:t>: No related code</w:t>
+      </w:r>
     </w:p>
     <w:p>
-      <w:pPr>
-        <w:pStyle w:val="Normal"/>
-        <w:suppressLineNumbers w:val="0"/>
-        <w:bidi w:val="0"/>
-        <w:spacing w:before="0" w:beforeAutospacing="off" w:after="160" w:afterAutospacing="off" w:line="279" w:lineRule="auto"/>
-        <w:ind w:left="0" w:right="0"/>
-        <w:jc w:val="left"/>
-      </w:pPr>
       <w:r>
         <w:rPr>
-          <w:b w:val="1"/>
-          <w:bCs w:val="1"/>
+          <w:b/>
+          <w:bCs/>
         </w:rPr>
-        <w:t>Brute Force</w:t>
-      </w:r>
-      <w:r>
-        <w:rPr/>
+        <w:t>Medium</w:t>
+      </w:r>
+      <w:r>
         <w:t xml:space="preserve">: </w:t>
-      </w:r>
-      <w:r>
-        <w:rPr/>
-        <w:t xml:space="preserve"> </w:t>
-      </w:r>
-      <w:r>
-        <w:rPr/>
-        <w:t>The</w:t>
-      </w:r>
-      <w:r>
-        <w:rPr/>
-        <w:t xml:space="preserve"> attacker </w:t>
-      </w:r>
-      <w:r>
-        <w:rPr/>
-        <w:t xml:space="preserve">uses </w:t>
-      </w:r>
-      <w:r>
-        <w:rPr/>
-        <w:t>numerous</w:t>
-      </w:r>
-      <w:r>
-        <w:rPr/>
-        <w:t xml:space="preserve"> </w:t>
-      </w:r>
-      <w:r>
-        <w:rPr/>
-        <w:t>hit</w:t>
-      </w:r>
-      <w:r>
-        <w:rPr/>
-        <w:t>-or-</w:t>
-      </w:r>
-      <w:r>
-        <w:rPr/>
-        <w:t>miss</w:t>
-      </w:r>
-      <w:r>
-        <w:rPr/>
-        <w:t xml:space="preserve"> attempts to</w:t>
-      </w:r>
-      <w:r>
-        <w:rPr/>
-        <w:t xml:space="preserve"> gain access to an account</w:t>
       </w:r>
     </w:p>
     <w:p>
-      <w:pPr>
-        <w:pStyle w:val="Normal"/>
-        <w:suppressLineNumbers w:val="0"/>
-        <w:bidi w:val="0"/>
-        <w:spacing w:before="0" w:beforeAutospacing="off" w:after="160" w:afterAutospacing="off" w:line="279" w:lineRule="auto"/>
-        <w:ind w:left="0" w:right="0"/>
-        <w:jc w:val="left"/>
-      </w:pPr>
       <w:r>
         <w:rPr>
-          <w:b w:val="1"/>
-          <w:bCs w:val="1"/>
+          <w:noProof/>
         </w:rPr>
-        <w:t>Low</w:t>
-      </w:r>
-      <w:r>
-        <w:rPr/>
-        <w:t>: No related code</w:t>
-      </w:r>
-    </w:p>
-    <w:p>
-      <w:pPr>
-        <w:pStyle w:val="Normal"/>
-        <w:suppressLineNumbers w:val="0"/>
-        <w:bidi w:val="0"/>
-        <w:spacing w:before="0" w:beforeAutospacing="off" w:after="160" w:afterAutospacing="off" w:line="279" w:lineRule="auto"/>
-        <w:ind w:left="0" w:right="0"/>
-        <w:jc w:val="left"/>
-      </w:pPr>
-      <w:r>
-        <w:rPr>
-          <w:b w:val="1"/>
-          <w:bCs w:val="1"/>
-        </w:rPr>
-        <w:t>Medium</w:t>
-      </w:r>
-      <w:r>
-        <w:rPr/>
-        <w:t xml:space="preserve">: </w:t>
-      </w:r>
-    </w:p>
-    <w:p>
-      <w:pPr>
-        <w:pStyle w:val="Normal"/>
-        <w:bidi w:val="0"/>
-        <w:spacing w:before="0" w:beforeAutospacing="off" w:after="160" w:afterAutospacing="off" w:line="279" w:lineRule="auto"/>
-        <w:ind w:left="0" w:right="0"/>
-        <w:jc w:val="left"/>
-      </w:pPr>
-      <w:r>
         <w:drawing>
-          <wp:inline wp14:editId="04B5F785" wp14:anchorId="752402DF">
+          <wp:inline distT="0" distB="0" distL="0" distR="0" wp14:anchorId="752402DF" wp14:editId="04B5F785">
             <wp:extent cx="4572000" cy="342900"/>
             <wp:effectExtent l="0" t="0" r="0" b="0"/>
-            <wp:docPr id="333164143" name="" title=""/>
+            <wp:docPr id="333164143" name="Picture 333164143"/>
             <wp:cNvGraphicFramePr>
-              <a:graphicFrameLocks noChangeAspect="1"/>
+              <a:graphicFrameLocks xmlns:a="http://schemas.openxmlformats.org/drawingml/2006/main" noChangeAspect="1"/>
             </wp:cNvGraphicFramePr>
-            <a:graphic>
+            <a:graphic xmlns:a="http://schemas.openxmlformats.org/drawingml/2006/main">
               <a:graphicData uri="http://schemas.openxmlformats.org/drawingml/2006/picture">
-                <pic:pic>
+                <pic:pic xmlns:pic="http://schemas.openxmlformats.org/drawingml/2006/picture">
                   <pic:nvPicPr>
                     <pic:cNvPr id="0" name=""/>
                     <pic:cNvPicPr/>
                   </pic:nvPicPr>
                   <pic:blipFill>
-                    <a:blip r:embed="R7d91b0835c134b8b">
+                    <a:blip r:embed="rId6">
                       <a:extLst>
-                        <a:ext xmlns:a="http://schemas.openxmlformats.org/drawingml/2006/main" uri="{28A0092B-C50C-407E-A947-70E740481C1C}">
-                          <a14:useLocalDpi val="0"/>
+                        <a:ext uri="{28A0092B-C50C-407E-A947-70E740481C1C}">
+                          <a14:useLocalDpi xmlns:a14="http://schemas.microsoft.com/office/drawing/2010/main" val="0"/>
                         </a:ext>
                       </a:extLst>
                     </a:blip>
@@ -418,55 +303,42 @@
       </w:r>
     </w:p>
     <w:p>
-      <w:pPr>
-        <w:pStyle w:val="Normal"/>
-        <w:suppressLineNumbers w:val="0"/>
-        <w:bidi w:val="0"/>
-        <w:spacing w:before="0" w:beforeAutospacing="off" w:after="160" w:afterAutospacing="off" w:line="279" w:lineRule="auto"/>
-        <w:ind w:left="0" w:right="0"/>
-        <w:jc w:val="left"/>
-      </w:pPr>
       <w:r>
         <w:rPr>
-          <w:b w:val="1"/>
-          <w:bCs w:val="1"/>
+          <w:b/>
+          <w:bCs/>
         </w:rPr>
         <w:t>High</w:t>
       </w:r>
       <w:r>
-        <w:rPr/>
         <w:t>:</w:t>
       </w:r>
     </w:p>
     <w:p>
-      <w:pPr>
-        <w:pStyle w:val="Normal"/>
-        <w:bidi w:val="0"/>
-        <w:spacing w:before="0" w:beforeAutospacing="off" w:after="160" w:afterAutospacing="off" w:line="279" w:lineRule="auto"/>
-        <w:ind w:left="0" w:right="0"/>
-        <w:jc w:val="left"/>
-      </w:pPr>
-      <w:r>
+      <w:r>
+        <w:rPr>
+          <w:noProof/>
+        </w:rPr>
         <w:drawing>
-          <wp:inline wp14:editId="014DDB53" wp14:anchorId="1368B069">
+          <wp:inline distT="0" distB="0" distL="0" distR="0" wp14:anchorId="1368B069" wp14:editId="014DDB53">
             <wp:extent cx="4572000" cy="314325"/>
             <wp:effectExtent l="0" t="0" r="0" b="0"/>
-            <wp:docPr id="235623358" name="" title=""/>
+            <wp:docPr id="235623358" name="Picture 235623358"/>
             <wp:cNvGraphicFramePr>
-              <a:graphicFrameLocks noChangeAspect="1"/>
+              <a:graphicFrameLocks xmlns:a="http://schemas.openxmlformats.org/drawingml/2006/main" noChangeAspect="1"/>
             </wp:cNvGraphicFramePr>
-            <a:graphic>
+            <a:graphic xmlns:a="http://schemas.openxmlformats.org/drawingml/2006/main">
               <a:graphicData uri="http://schemas.openxmlformats.org/drawingml/2006/picture">
-                <pic:pic>
+                <pic:pic xmlns:pic="http://schemas.openxmlformats.org/drawingml/2006/picture">
                   <pic:nvPicPr>
                     <pic:cNvPr id="0" name=""/>
                     <pic:cNvPicPr/>
                   </pic:nvPicPr>
                   <pic:blipFill>
-                    <a:blip r:embed="R470d6bcb0e8442b6">
+                    <a:blip r:embed="rId7">
                       <a:extLst>
-                        <a:ext xmlns:a="http://schemas.openxmlformats.org/drawingml/2006/main" uri="{28A0092B-C50C-407E-A947-70E740481C1C}">
-                          <a14:useLocalDpi val="0"/>
+                        <a:ext uri="{28A0092B-C50C-407E-A947-70E740481C1C}">
+                          <a14:useLocalDpi xmlns:a14="http://schemas.microsoft.com/office/drawing/2010/main" val="0"/>
                         </a:ext>
                       </a:extLst>
                     </a:blip>
@@ -491,72 +363,60 @@
       </w:r>
     </w:p>
     <w:p>
-      <w:pPr>
-        <w:pStyle w:val="Normal"/>
-        <w:suppressLineNumbers w:val="0"/>
-        <w:bidi w:val="0"/>
-        <w:spacing w:before="0" w:beforeAutospacing="off" w:after="160" w:afterAutospacing="off" w:line="279" w:lineRule="auto"/>
-        <w:ind w:left="0" w:right="0"/>
-        <w:jc w:val="left"/>
-      </w:pPr>
       <w:r>
         <w:rPr>
-          <w:b w:val="1"/>
-          <w:bCs w:val="1"/>
+          <w:b/>
+          <w:bCs/>
         </w:rPr>
         <w:t>Impossible</w:t>
       </w:r>
       <w:r>
         <w:rPr>
-          <w:b w:val="1"/>
-          <w:bCs w:val="1"/>
+          <w:b/>
+          <w:bCs/>
         </w:rPr>
         <w:t>:</w:t>
       </w:r>
       <w:r>
         <w:rPr>
-          <w:b w:val="1"/>
-          <w:bCs w:val="1"/>
+          <w:b/>
+          <w:bCs/>
         </w:rPr>
         <w:t xml:space="preserve"> </w:t>
       </w:r>
       <w:r>
-        <w:rPr>
-          <w:b w:val="0"/>
-          <w:bCs w:val="0"/>
-        </w:rPr>
         <w:t>n</w:t>
+      </w:r>
+      <w:r>
+        <w:t>o security</w:t>
       </w:r>
     </w:p>
     <w:p>
-      <w:pPr>
-        <w:pStyle w:val="Normal"/>
-        <w:bidi w:val="0"/>
-        <w:spacing w:before="0" w:beforeAutospacing="off" w:after="160" w:afterAutospacing="off" w:line="279" w:lineRule="auto"/>
-        <w:ind w:left="0" w:right="0"/>
-        <w:jc w:val="left"/>
-      </w:pPr>
-      <w:r>
+      <w:r>
+        <w:rPr>
+          <w:noProof/>
+        </w:rPr>
+        <w:lastRenderedPageBreak/>
         <w:drawing>
-          <wp:inline wp14:editId="55A21C1E" wp14:anchorId="74F96375">
+          <wp:inline distT="0" distB="0" distL="0" distR="0" wp14:anchorId="74F96375" wp14:editId="55A21C1E">
             <wp:extent cx="4572000" cy="1019175"/>
             <wp:effectExtent l="0" t="0" r="0" b="0"/>
-            <wp:docPr id="256439421" name="" title=""/>
+            <wp:docPr id="256439421" name="Picture 256439421"/>
             <wp:cNvGraphicFramePr>
-              <a:graphicFrameLocks noChangeAspect="1"/>
+              <a:graphicFrameLocks xmlns:a="http://schemas.openxmlformats.org/drawingml/2006/main" noChangeAspect="1"/>
             </wp:cNvGraphicFramePr>
-            <a:graphic>
+            <a:graphic xmlns:a="http://schemas.openxmlformats.org/drawingml/2006/main">
               <a:graphicData uri="http://schemas.openxmlformats.org/drawingml/2006/picture">
-                <pic:pic>
+                <pic:pic xmlns:pic="http://schemas.openxmlformats.org/drawingml/2006/picture">
                   <pic:nvPicPr>
                     <pic:cNvPr id="0" name=""/>
                     <pic:cNvPicPr/>
                   </pic:nvPicPr>
                   <pic:blipFill>
-                    <a:blip r:embed="R34ba197d98944fd3">
+                    <a:blip r:embed="rId8">
                       <a:extLst>
-                        <a:ext xmlns:a="http://schemas.openxmlformats.org/drawingml/2006/main" uri="{28A0092B-C50C-407E-A947-70E740481C1C}">
-                          <a14:useLocalDpi val="0"/>
+                        <a:ext uri="{28A0092B-C50C-407E-A947-70E740481C1C}">
+                          <a14:useLocalDpi xmlns:a14="http://schemas.microsoft.com/office/drawing/2010/main" val="0"/>
                         </a:ext>
                       </a:extLst>
                     </a:blip>
@@ -586,38 +446,11 @@
         <w:tab/>
       </w:r>
     </w:p>
-    <w:p>
-      <w:pPr>
-        <w:pStyle w:val="Normal"/>
-        <w:suppressLineNumbers w:val="0"/>
-        <w:bidi w:val="0"/>
-        <w:spacing w:before="0" w:beforeAutospacing="off" w:after="160" w:afterAutospacing="off" w:line="279" w:lineRule="auto"/>
-        <w:ind w:left="0" w:right="0"/>
-        <w:jc w:val="left"/>
-      </w:pPr>
-    </w:p>
-    <w:p>
-      <w:pPr>
-        <w:pStyle w:val="Normal"/>
-        <w:suppressLineNumbers w:val="0"/>
-        <w:bidi w:val="0"/>
-        <w:spacing w:before="0" w:beforeAutospacing="off" w:after="160" w:afterAutospacing="off" w:line="279" w:lineRule="auto"/>
-        <w:ind w:left="0" w:right="0"/>
-        <w:jc w:val="left"/>
-      </w:pPr>
-    </w:p>
-    <w:p>
-      <w:pPr>
-        <w:pStyle w:val="Normal"/>
-        <w:suppressLineNumbers w:val="0"/>
-        <w:bidi w:val="0"/>
-        <w:spacing w:before="0" w:beforeAutospacing="off" w:after="160" w:afterAutospacing="off" w:line="279" w:lineRule="auto"/>
-        <w:ind w:left="0" w:right="0"/>
-        <w:jc w:val="left"/>
-      </w:pPr>
-    </w:p>
+    <w:p/>
+    <w:p/>
+    <w:p/>
     <w:sectPr>
-      <w:pgSz w:w="12240" w:h="15840" w:orient="portrait"/>
+      <w:pgSz w:w="12240" w:h="15840"/>
       <w:pgMar w:top="1440" w:right="1440" w:bottom="1440" w:left="1440" w:header="720" w:footer="720" w:gutter="0"/>
       <w:cols w:space="720"/>
       <w:docGrid w:linePitch="360"/>
@@ -627,22 +460,24 @@
 </file>
 
 <file path=word/intelligence2.xml><?xml version="1.0" encoding="utf-8"?>
-<int2:intelligence xmlns:int2="http://schemas.microsoft.com/office/intelligence/2020/intelligence">
+<int2:intelligence xmlns:int2="http://schemas.microsoft.com/office/intelligence/2020/intelligence" xmlns:oel="http://schemas.microsoft.com/office/2019/extlst">
   <int2:observations>
     <int2:textHash int2:hashCode="aPmQMGbeIypwzs" int2:id="XvEhQcJW">
-      <int2:state int2:type="AugLoop_Text_Critique" int2:value="Rejected"/>
+      <int2:state int2:value="Rejected" int2:type="AugLoop_Text_Critique"/>
     </int2:textHash>
   </int2:observations>
   <int2:intelligenceSettings/>
+  <int2:onDemandWorkflows/>
 </int2:intelligence>
 </file>
 
 <file path=word/numbering.xml><?xml version="1.0" encoding="utf-8"?>
-<w:numbering xmlns:w="http://schemas.openxmlformats.org/wordprocessingml/2006/main">
-  <w:abstractNum xmlns:w="http://schemas.openxmlformats.org/wordprocessingml/2006/main" w:abstractNumId="8">
-    <w:nsid w:val="263dd7be"/>
-    <w:multiLevelType xmlns:w="http://schemas.openxmlformats.org/wordprocessingml/2006/main" w:val="hybridMultilevel"/>
-    <w:lvl xmlns:w="http://schemas.openxmlformats.org/wordprocessingml/2006/main" w:ilvl="0">
+<w:numbering xmlns:wpc="http://schemas.microsoft.com/office/word/2010/wordprocessingCanvas" xmlns:cx="http://schemas.microsoft.com/office/drawing/2014/chartex" xmlns:cx1="http://schemas.microsoft.com/office/drawing/2015/9/8/chartex" xmlns:cx2="http://schemas.microsoft.com/office/drawing/2015/10/21/chartex" xmlns:cx3="http://schemas.microsoft.com/office/drawing/2016/5/9/chartex" xmlns:cx4="http://schemas.microsoft.com/office/drawing/2016/5/10/chartex" xmlns:cx5="http://schemas.microsoft.com/office/drawing/2016/5/11/chartex" xmlns:cx6="http://schemas.microsoft.com/office/drawing/2016/5/12/chartex" xmlns:cx7="http://schemas.microsoft.com/office/drawing/2016/5/13/chartex" xmlns:cx8="http://schemas.microsoft.com/office/drawing/2016/5/14/chartex" xmlns:mc="http://schemas.openxmlformats.org/markup-compatibility/2006" xmlns:aink="http://schemas.microsoft.com/office/drawing/2016/ink" xmlns:am3d="http://schemas.microsoft.com/office/drawing/2017/model3d" xmlns:o="urn:schemas-microsoft-com:office:office" xmlns:oel="http://schemas.microsoft.com/office/2019/extlst" xmlns:r="http://schemas.openxmlformats.org/officeDocument/2006/relationships" xmlns:m="http://schemas.openxmlformats.org/officeDocument/2006/math" xmlns:v="urn:schemas-microsoft-com:vml" xmlns:wp14="http://schemas.microsoft.com/office/word/2010/wordprocessingDrawing" xmlns:wp="http://schemas.openxmlformats.org/drawingml/2006/wordprocessingDrawing" xmlns:w10="urn:schemas-microsoft-com:office:word" xmlns:w="http://schemas.openxmlformats.org/wordprocessingml/2006/main" xmlns:w14="http://schemas.microsoft.com/office/word/2010/wordml" xmlns:w15="http://schemas.microsoft.com/office/word/2012/wordml" xmlns:w16cex="http://schemas.microsoft.com/office/word/2018/wordml/cex" xmlns:w16cid="http://schemas.microsoft.com/office/word/2016/wordml/cid" xmlns:w16="http://schemas.microsoft.com/office/word/2018/wordml" xmlns:w16sdtdh="http://schemas.microsoft.com/office/word/2020/wordml/sdtdatahash" xmlns:w16se="http://schemas.microsoft.com/office/word/2015/wordml/symex" xmlns:wpg="http://schemas.microsoft.com/office/word/2010/wordprocessingGroup" xmlns:wpi="http://schemas.microsoft.com/office/word/2010/wordprocessingInk" xmlns:wne="http://schemas.microsoft.com/office/word/2006/wordml" xmlns:wps="http://schemas.microsoft.com/office/word/2010/wordprocessingShape" mc:Ignorable="w14 w15 w16se w16cid w16 w16cex w16sdtdh wp14">
+  <w:abstractNum w:abstractNumId="0" w15:restartNumberingAfterBreak="0">
+    <w:nsid w:val="05EC23DD"/>
+    <w:multiLevelType w:val="hybridMultilevel"/>
+    <w:tmpl w:val="F3884704"/>
+    <w:lvl w:ilvl="0" w:tplc="C51EBA52">
       <w:start w:val="1"/>
       <w:numFmt w:val="bullet"/>
       <w:lvlText w:val=""/>
@@ -651,22 +486,135 @@
         <w:ind w:left="720" w:hanging="360"/>
       </w:pPr>
       <w:rPr>
-        <w:rFonts w:hint="default" w:ascii="Symbol" w:hAnsi="Symbol"/>
-      </w:rPr>
-    </w:lvl>
-    <w:lvl xmlns:w="http://schemas.openxmlformats.org/wordprocessingml/2006/main" w:ilvl="1">
+        <w:rFonts w:ascii="Symbol" w:hAnsi="Symbol" w:hint="default"/>
+      </w:rPr>
+    </w:lvl>
+    <w:lvl w:ilvl="1" w:tplc="4D3EA476">
+      <w:start w:val="1"/>
+      <w:numFmt w:val="bullet"/>
+      <w:lvlText w:val="o"/>
+      <w:lvlJc w:val="left"/>
+      <w:pPr>
+        <w:ind w:left="1440" w:hanging="360"/>
+      </w:pPr>
+      <w:rPr>
+        <w:rFonts w:ascii="Courier New" w:hAnsi="Courier New" w:hint="default"/>
+      </w:rPr>
+    </w:lvl>
+    <w:lvl w:ilvl="2" w:tplc="C6A8CC7A">
+      <w:start w:val="1"/>
+      <w:numFmt w:val="bullet"/>
+      <w:lvlText w:val=""/>
+      <w:lvlJc w:val="left"/>
+      <w:pPr>
+        <w:ind w:left="2160" w:hanging="360"/>
+      </w:pPr>
+      <w:rPr>
+        <w:rFonts w:ascii="Wingdings" w:hAnsi="Wingdings" w:hint="default"/>
+      </w:rPr>
+    </w:lvl>
+    <w:lvl w:ilvl="3" w:tplc="EA426340">
       <w:start w:val="1"/>
       <w:numFmt w:val="bullet"/>
       <w:lvlText w:val=""/>
       <w:lvlJc w:val="left"/>
       <w:pPr>
+        <w:ind w:left="2880" w:hanging="360"/>
+      </w:pPr>
+      <w:rPr>
+        <w:rFonts w:ascii="Symbol" w:hAnsi="Symbol" w:hint="default"/>
+      </w:rPr>
+    </w:lvl>
+    <w:lvl w:ilvl="4" w:tplc="294803F2">
+      <w:start w:val="1"/>
+      <w:numFmt w:val="bullet"/>
+      <w:lvlText w:val="o"/>
+      <w:lvlJc w:val="left"/>
+      <w:pPr>
+        <w:ind w:left="3600" w:hanging="360"/>
+      </w:pPr>
+      <w:rPr>
+        <w:rFonts w:ascii="Courier New" w:hAnsi="Courier New" w:hint="default"/>
+      </w:rPr>
+    </w:lvl>
+    <w:lvl w:ilvl="5" w:tplc="CD8AB6BC">
+      <w:start w:val="1"/>
+      <w:numFmt w:val="bullet"/>
+      <w:lvlText w:val=""/>
+      <w:lvlJc w:val="left"/>
+      <w:pPr>
+        <w:ind w:left="4320" w:hanging="360"/>
+      </w:pPr>
+      <w:rPr>
+        <w:rFonts w:ascii="Wingdings" w:hAnsi="Wingdings" w:hint="default"/>
+      </w:rPr>
+    </w:lvl>
+    <w:lvl w:ilvl="6" w:tplc="D200DF32">
+      <w:start w:val="1"/>
+      <w:numFmt w:val="bullet"/>
+      <w:lvlText w:val=""/>
+      <w:lvlJc w:val="left"/>
+      <w:pPr>
+        <w:ind w:left="5040" w:hanging="360"/>
+      </w:pPr>
+      <w:rPr>
+        <w:rFonts w:ascii="Symbol" w:hAnsi="Symbol" w:hint="default"/>
+      </w:rPr>
+    </w:lvl>
+    <w:lvl w:ilvl="7" w:tplc="304AD5F0">
+      <w:start w:val="1"/>
+      <w:numFmt w:val="bullet"/>
+      <w:lvlText w:val="o"/>
+      <w:lvlJc w:val="left"/>
+      <w:pPr>
+        <w:ind w:left="5760" w:hanging="360"/>
+      </w:pPr>
+      <w:rPr>
+        <w:rFonts w:ascii="Courier New" w:hAnsi="Courier New" w:hint="default"/>
+      </w:rPr>
+    </w:lvl>
+    <w:lvl w:ilvl="8" w:tplc="03E6CF40">
+      <w:start w:val="1"/>
+      <w:numFmt w:val="bullet"/>
+      <w:lvlText w:val=""/>
+      <w:lvlJc w:val="left"/>
+      <w:pPr>
+        <w:ind w:left="6480" w:hanging="360"/>
+      </w:pPr>
+      <w:rPr>
+        <w:rFonts w:ascii="Wingdings" w:hAnsi="Wingdings" w:hint="default"/>
+      </w:rPr>
+    </w:lvl>
+  </w:abstractNum>
+  <w:abstractNum w:abstractNumId="1" w15:restartNumberingAfterBreak="0">
+    <w:nsid w:val="0CFE120D"/>
+    <w:multiLevelType w:val="hybridMultilevel"/>
+    <w:tmpl w:val="9DE84C48"/>
+    <w:lvl w:ilvl="0" w:tplc="FB3023B2">
+      <w:start w:val="1"/>
+      <w:numFmt w:val="bullet"/>
+      <w:lvlText w:val=""/>
+      <w:lvlJc w:val="left"/>
+      <w:pPr>
+        <w:ind w:left="720" w:hanging="360"/>
+      </w:pPr>
+      <w:rPr>
+        <w:rFonts w:ascii="Symbol" w:hAnsi="Symbol" w:hint="default"/>
+      </w:rPr>
+    </w:lvl>
+    <w:lvl w:ilvl="1" w:tplc="C93236E2">
+      <w:start w:val="1"/>
+      <w:numFmt w:val="bullet"/>
+      <w:lvlText w:val="o"/>
+      <w:lvlJc w:val="left"/>
+      <w:pPr>
         <w:ind w:left="1440" w:hanging="360"/>
       </w:pPr>
       <w:rPr>
-        <w:rFonts w:hint="default" w:ascii="Symbol" w:hAnsi="Symbol"/>
-      </w:rPr>
-    </w:lvl>
-    <w:lvl xmlns:w="http://schemas.openxmlformats.org/wordprocessingml/2006/main" w:ilvl="2">
+        <w:rFonts w:ascii="Courier New" w:hAnsi="Courier New" w:hint="default"/>
+      </w:rPr>
+    </w:lvl>
+    <w:lvl w:ilvl="2" w:tplc="ED3A56F6">
       <w:start w:val="1"/>
       <w:numFmt w:val="bullet"/>
       <w:lvlText w:val=""/>
@@ -675,10 +623,10 @@
         <w:ind w:left="2160" w:hanging="360"/>
       </w:pPr>
       <w:rPr>
-        <w:rFonts w:hint="default" w:ascii="Wingdings" w:hAnsi="Wingdings"/>
-      </w:rPr>
-    </w:lvl>
-    <w:lvl xmlns:w="http://schemas.openxmlformats.org/wordprocessingml/2006/main" w:ilvl="3">
+        <w:rFonts w:ascii="Wingdings" w:hAnsi="Wingdings" w:hint="default"/>
+      </w:rPr>
+    </w:lvl>
+    <w:lvl w:ilvl="3" w:tplc="9F66743C">
       <w:start w:val="1"/>
       <w:numFmt w:val="bullet"/>
       <w:lvlText w:val=""/>
@@ -687,10 +635,10 @@
         <w:ind w:left="2880" w:hanging="360"/>
       </w:pPr>
       <w:rPr>
-        <w:rFonts w:hint="default" w:ascii="Symbol" w:hAnsi="Symbol"/>
-      </w:rPr>
-    </w:lvl>
-    <w:lvl xmlns:w="http://schemas.openxmlformats.org/wordprocessingml/2006/main" w:ilvl="4">
+        <w:rFonts w:ascii="Symbol" w:hAnsi="Symbol" w:hint="default"/>
+      </w:rPr>
+    </w:lvl>
+    <w:lvl w:ilvl="4" w:tplc="8C4A96A0">
       <w:start w:val="1"/>
       <w:numFmt w:val="bullet"/>
       <w:lvlText w:val="o"/>
@@ -699,10 +647,10 @@
         <w:ind w:left="3600" w:hanging="360"/>
       </w:pPr>
       <w:rPr>
-        <w:rFonts w:hint="default" w:ascii="Courier New" w:hAnsi="Courier New"/>
-      </w:rPr>
-    </w:lvl>
-    <w:lvl xmlns:w="http://schemas.openxmlformats.org/wordprocessingml/2006/main" w:ilvl="5">
+        <w:rFonts w:ascii="Courier New" w:hAnsi="Courier New" w:hint="default"/>
+      </w:rPr>
+    </w:lvl>
+    <w:lvl w:ilvl="5" w:tplc="17768CDA">
       <w:start w:val="1"/>
       <w:numFmt w:val="bullet"/>
       <w:lvlText w:val=""/>
@@ -711,10 +659,10 @@
         <w:ind w:left="4320" w:hanging="360"/>
       </w:pPr>
       <w:rPr>
-        <w:rFonts w:hint="default" w:ascii="Wingdings" w:hAnsi="Wingdings"/>
-      </w:rPr>
-    </w:lvl>
-    <w:lvl xmlns:w="http://schemas.openxmlformats.org/wordprocessingml/2006/main" w:ilvl="6">
+        <w:rFonts w:ascii="Wingdings" w:hAnsi="Wingdings" w:hint="default"/>
+      </w:rPr>
+    </w:lvl>
+    <w:lvl w:ilvl="6" w:tplc="1B60BC7A">
       <w:start w:val="1"/>
       <w:numFmt w:val="bullet"/>
       <w:lvlText w:val=""/>
@@ -723,10 +671,10 @@
         <w:ind w:left="5040" w:hanging="360"/>
       </w:pPr>
       <w:rPr>
-        <w:rFonts w:hint="default" w:ascii="Symbol" w:hAnsi="Symbol"/>
-      </w:rPr>
-    </w:lvl>
-    <w:lvl xmlns:w="http://schemas.openxmlformats.org/wordprocessingml/2006/main" w:ilvl="7">
+        <w:rFonts w:ascii="Symbol" w:hAnsi="Symbol" w:hint="default"/>
+      </w:rPr>
+    </w:lvl>
+    <w:lvl w:ilvl="7" w:tplc="3F840686">
       <w:start w:val="1"/>
       <w:numFmt w:val="bullet"/>
       <w:lvlText w:val="o"/>
@@ -735,10 +683,10 @@
         <w:ind w:left="5760" w:hanging="360"/>
       </w:pPr>
       <w:rPr>
-        <w:rFonts w:hint="default" w:ascii="Courier New" w:hAnsi="Courier New"/>
-      </w:rPr>
-    </w:lvl>
-    <w:lvl xmlns:w="http://schemas.openxmlformats.org/wordprocessingml/2006/main" w:ilvl="8">
+        <w:rFonts w:ascii="Courier New" w:hAnsi="Courier New" w:hint="default"/>
+      </w:rPr>
+    </w:lvl>
+    <w:lvl w:ilvl="8" w:tplc="A322F1BC">
       <w:start w:val="1"/>
       <w:numFmt w:val="bullet"/>
       <w:lvlText w:val=""/>
@@ -747,14 +695,15 @@
         <w:ind w:left="6480" w:hanging="360"/>
       </w:pPr>
       <w:rPr>
-        <w:rFonts w:hint="default" w:ascii="Wingdings" w:hAnsi="Wingdings"/>
+        <w:rFonts w:ascii="Wingdings" w:hAnsi="Wingdings" w:hint="default"/>
       </w:rPr>
     </w:lvl>
   </w:abstractNum>
-  <w:abstractNum xmlns:w="http://schemas.openxmlformats.org/wordprocessingml/2006/main" w:abstractNumId="7">
-    <w:nsid w:val="5ec23dd"/>
-    <w:multiLevelType xmlns:w="http://schemas.openxmlformats.org/wordprocessingml/2006/main" w:val="hybridMultilevel"/>
-    <w:lvl xmlns:w="http://schemas.openxmlformats.org/wordprocessingml/2006/main" w:ilvl="0">
+  <w:abstractNum w:abstractNumId="2" w15:restartNumberingAfterBreak="0">
+    <w:nsid w:val="263DD7BE"/>
+    <w:multiLevelType w:val="hybridMultilevel"/>
+    <w:tmpl w:val="592C561A"/>
+    <w:lvl w:ilvl="0" w:tplc="B964D73A">
       <w:start w:val="1"/>
       <w:numFmt w:val="bullet"/>
       <w:lvlText w:val=""/>
@@ -763,22 +712,135 @@
         <w:ind w:left="720" w:hanging="360"/>
       </w:pPr>
       <w:rPr>
-        <w:rFonts w:hint="default" w:ascii="Symbol" w:hAnsi="Symbol"/>
-      </w:rPr>
-    </w:lvl>
-    <w:lvl xmlns:w="http://schemas.openxmlformats.org/wordprocessingml/2006/main" w:ilvl="1">
+        <w:rFonts w:ascii="Symbol" w:hAnsi="Symbol" w:hint="default"/>
+      </w:rPr>
+    </w:lvl>
+    <w:lvl w:ilvl="1" w:tplc="4C00F550">
+      <w:start w:val="1"/>
+      <w:numFmt w:val="bullet"/>
+      <w:lvlText w:val=""/>
+      <w:lvlJc w:val="left"/>
+      <w:pPr>
+        <w:ind w:left="1440" w:hanging="360"/>
+      </w:pPr>
+      <w:rPr>
+        <w:rFonts w:ascii="Symbol" w:hAnsi="Symbol" w:hint="default"/>
+      </w:rPr>
+    </w:lvl>
+    <w:lvl w:ilvl="2" w:tplc="972AC1FE">
+      <w:start w:val="1"/>
+      <w:numFmt w:val="bullet"/>
+      <w:lvlText w:val=""/>
+      <w:lvlJc w:val="left"/>
+      <w:pPr>
+        <w:ind w:left="2160" w:hanging="360"/>
+      </w:pPr>
+      <w:rPr>
+        <w:rFonts w:ascii="Wingdings" w:hAnsi="Wingdings" w:hint="default"/>
+      </w:rPr>
+    </w:lvl>
+    <w:lvl w:ilvl="3" w:tplc="BAC84124">
+      <w:start w:val="1"/>
+      <w:numFmt w:val="bullet"/>
+      <w:lvlText w:val=""/>
+      <w:lvlJc w:val="left"/>
+      <w:pPr>
+        <w:ind w:left="2880" w:hanging="360"/>
+      </w:pPr>
+      <w:rPr>
+        <w:rFonts w:ascii="Symbol" w:hAnsi="Symbol" w:hint="default"/>
+      </w:rPr>
+    </w:lvl>
+    <w:lvl w:ilvl="4" w:tplc="57F4A440">
       <w:start w:val="1"/>
       <w:numFmt w:val="bullet"/>
       <w:lvlText w:val="o"/>
       <w:lvlJc w:val="left"/>
       <w:pPr>
+        <w:ind w:left="3600" w:hanging="360"/>
+      </w:pPr>
+      <w:rPr>
+        <w:rFonts w:ascii="Courier New" w:hAnsi="Courier New" w:hint="default"/>
+      </w:rPr>
+    </w:lvl>
+    <w:lvl w:ilvl="5" w:tplc="CA5A5636">
+      <w:start w:val="1"/>
+      <w:numFmt w:val="bullet"/>
+      <w:lvlText w:val=""/>
+      <w:lvlJc w:val="left"/>
+      <w:pPr>
+        <w:ind w:left="4320" w:hanging="360"/>
+      </w:pPr>
+      <w:rPr>
+        <w:rFonts w:ascii="Wingdings" w:hAnsi="Wingdings" w:hint="default"/>
+      </w:rPr>
+    </w:lvl>
+    <w:lvl w:ilvl="6" w:tplc="A9941064">
+      <w:start w:val="1"/>
+      <w:numFmt w:val="bullet"/>
+      <w:lvlText w:val=""/>
+      <w:lvlJc w:val="left"/>
+      <w:pPr>
+        <w:ind w:left="5040" w:hanging="360"/>
+      </w:pPr>
+      <w:rPr>
+        <w:rFonts w:ascii="Symbol" w:hAnsi="Symbol" w:hint="default"/>
+      </w:rPr>
+    </w:lvl>
+    <w:lvl w:ilvl="7" w:tplc="325C5386">
+      <w:start w:val="1"/>
+      <w:numFmt w:val="bullet"/>
+      <w:lvlText w:val="o"/>
+      <w:lvlJc w:val="left"/>
+      <w:pPr>
+        <w:ind w:left="5760" w:hanging="360"/>
+      </w:pPr>
+      <w:rPr>
+        <w:rFonts w:ascii="Courier New" w:hAnsi="Courier New" w:hint="default"/>
+      </w:rPr>
+    </w:lvl>
+    <w:lvl w:ilvl="8" w:tplc="B00C6666">
+      <w:start w:val="1"/>
+      <w:numFmt w:val="bullet"/>
+      <w:lvlText w:val=""/>
+      <w:lvlJc w:val="left"/>
+      <w:pPr>
+        <w:ind w:left="6480" w:hanging="360"/>
+      </w:pPr>
+      <w:rPr>
+        <w:rFonts w:ascii="Wingdings" w:hAnsi="Wingdings" w:hint="default"/>
+      </w:rPr>
+    </w:lvl>
+  </w:abstractNum>
+  <w:abstractNum w:abstractNumId="3" w15:restartNumberingAfterBreak="0">
+    <w:nsid w:val="3AD1D9B6"/>
+    <w:multiLevelType w:val="hybridMultilevel"/>
+    <w:tmpl w:val="90C8E1D0"/>
+    <w:lvl w:ilvl="0" w:tplc="7824A2D4">
+      <w:start w:val="1"/>
+      <w:numFmt w:val="bullet"/>
+      <w:lvlText w:val=""/>
+      <w:lvlJc w:val="left"/>
+      <w:pPr>
+        <w:ind w:left="720" w:hanging="360"/>
+      </w:pPr>
+      <w:rPr>
+        <w:rFonts w:ascii="Symbol" w:hAnsi="Symbol" w:hint="default"/>
+      </w:rPr>
+    </w:lvl>
+    <w:lvl w:ilvl="1" w:tplc="0720C93C">
+      <w:start w:val="1"/>
+      <w:numFmt w:val="bullet"/>
+      <w:lvlText w:val="o"/>
+      <w:lvlJc w:val="left"/>
+      <w:pPr>
         <w:ind w:left="1440" w:hanging="360"/>
       </w:pPr>
       <w:rPr>
-        <w:rFonts w:hint="default" w:ascii="Courier New" w:hAnsi="Courier New"/>
-      </w:rPr>
-    </w:lvl>
-    <w:lvl xmlns:w="http://schemas.openxmlformats.org/wordprocessingml/2006/main" w:ilvl="2">
+        <w:rFonts w:ascii="Courier New" w:hAnsi="Courier New" w:hint="default"/>
+      </w:rPr>
+    </w:lvl>
+    <w:lvl w:ilvl="2" w:tplc="9B242904">
       <w:start w:val="1"/>
       <w:numFmt w:val="bullet"/>
       <w:lvlText w:val=""/>
@@ -787,10 +849,10 @@
         <w:ind w:left="2160" w:hanging="360"/>
       </w:pPr>
       <w:rPr>
-        <w:rFonts w:hint="default" w:ascii="Wingdings" w:hAnsi="Wingdings"/>
-      </w:rPr>
-    </w:lvl>
-    <w:lvl xmlns:w="http://schemas.openxmlformats.org/wordprocessingml/2006/main" w:ilvl="3">
+        <w:rFonts w:ascii="Wingdings" w:hAnsi="Wingdings" w:hint="default"/>
+      </w:rPr>
+    </w:lvl>
+    <w:lvl w:ilvl="3" w:tplc="E8F6BBA2">
       <w:start w:val="1"/>
       <w:numFmt w:val="bullet"/>
       <w:lvlText w:val=""/>
@@ -799,10 +861,10 @@
         <w:ind w:left="2880" w:hanging="360"/>
       </w:pPr>
       <w:rPr>
-        <w:rFonts w:hint="default" w:ascii="Symbol" w:hAnsi="Symbol"/>
-      </w:rPr>
-    </w:lvl>
-    <w:lvl xmlns:w="http://schemas.openxmlformats.org/wordprocessingml/2006/main" w:ilvl="4">
+        <w:rFonts w:ascii="Symbol" w:hAnsi="Symbol" w:hint="default"/>
+      </w:rPr>
+    </w:lvl>
+    <w:lvl w:ilvl="4" w:tplc="C02E3642">
       <w:start w:val="1"/>
       <w:numFmt w:val="bullet"/>
       <w:lvlText w:val="o"/>
@@ -811,10 +873,10 @@
         <w:ind w:left="3600" w:hanging="360"/>
       </w:pPr>
       <w:rPr>
-        <w:rFonts w:hint="default" w:ascii="Courier New" w:hAnsi="Courier New"/>
-      </w:rPr>
-    </w:lvl>
-    <w:lvl xmlns:w="http://schemas.openxmlformats.org/wordprocessingml/2006/main" w:ilvl="5">
+        <w:rFonts w:ascii="Courier New" w:hAnsi="Courier New" w:hint="default"/>
+      </w:rPr>
+    </w:lvl>
+    <w:lvl w:ilvl="5" w:tplc="F94C6E42">
       <w:start w:val="1"/>
       <w:numFmt w:val="bullet"/>
       <w:lvlText w:val=""/>
@@ -823,10 +885,10 @@
         <w:ind w:left="4320" w:hanging="360"/>
       </w:pPr>
       <w:rPr>
-        <w:rFonts w:hint="default" w:ascii="Wingdings" w:hAnsi="Wingdings"/>
-      </w:rPr>
-    </w:lvl>
-    <w:lvl xmlns:w="http://schemas.openxmlformats.org/wordprocessingml/2006/main" w:ilvl="6">
+        <w:rFonts w:ascii="Wingdings" w:hAnsi="Wingdings" w:hint="default"/>
+      </w:rPr>
+    </w:lvl>
+    <w:lvl w:ilvl="6" w:tplc="51A22A78">
       <w:start w:val="1"/>
       <w:numFmt w:val="bullet"/>
       <w:lvlText w:val=""/>
@@ -835,10 +897,10 @@
         <w:ind w:left="5040" w:hanging="360"/>
       </w:pPr>
       <w:rPr>
-        <w:rFonts w:hint="default" w:ascii="Symbol" w:hAnsi="Symbol"/>
-      </w:rPr>
-    </w:lvl>
-    <w:lvl xmlns:w="http://schemas.openxmlformats.org/wordprocessingml/2006/main" w:ilvl="7">
+        <w:rFonts w:ascii="Symbol" w:hAnsi="Symbol" w:hint="default"/>
+      </w:rPr>
+    </w:lvl>
+    <w:lvl w:ilvl="7" w:tplc="B3BCB840">
       <w:start w:val="1"/>
       <w:numFmt w:val="bullet"/>
       <w:lvlText w:val="o"/>
@@ -847,10 +909,10 @@
         <w:ind w:left="5760" w:hanging="360"/>
       </w:pPr>
       <w:rPr>
-        <w:rFonts w:hint="default" w:ascii="Courier New" w:hAnsi="Courier New"/>
-      </w:rPr>
-    </w:lvl>
-    <w:lvl xmlns:w="http://schemas.openxmlformats.org/wordprocessingml/2006/main" w:ilvl="8">
+        <w:rFonts w:ascii="Courier New" w:hAnsi="Courier New" w:hint="default"/>
+      </w:rPr>
+    </w:lvl>
+    <w:lvl w:ilvl="8" w:tplc="FA260F06">
       <w:start w:val="1"/>
       <w:numFmt w:val="bullet"/>
       <w:lvlText w:val=""/>
@@ -859,238 +921,15 @@
         <w:ind w:left="6480" w:hanging="360"/>
       </w:pPr>
       <w:rPr>
-        <w:rFonts w:hint="default" w:ascii="Wingdings" w:hAnsi="Wingdings"/>
+        <w:rFonts w:ascii="Wingdings" w:hAnsi="Wingdings" w:hint="default"/>
       </w:rPr>
     </w:lvl>
   </w:abstractNum>
-  <w:abstractNum xmlns:w="http://schemas.openxmlformats.org/wordprocessingml/2006/main" w:abstractNumId="6">
-    <w:nsid w:val="cfe120d"/>
-    <w:multiLevelType xmlns:w="http://schemas.openxmlformats.org/wordprocessingml/2006/main" w:val="hybridMultilevel"/>
-    <w:lvl xmlns:w="http://schemas.openxmlformats.org/wordprocessingml/2006/main" w:ilvl="0">
-      <w:start w:val="1"/>
-      <w:numFmt w:val="bullet"/>
-      <w:lvlText w:val=""/>
-      <w:lvlJc w:val="left"/>
-      <w:pPr>
-        <w:ind w:left="720" w:hanging="360"/>
-      </w:pPr>
-      <w:rPr>
-        <w:rFonts w:hint="default" w:ascii="Symbol" w:hAnsi="Symbol"/>
-      </w:rPr>
-    </w:lvl>
-    <w:lvl xmlns:w="http://schemas.openxmlformats.org/wordprocessingml/2006/main" w:ilvl="1">
-      <w:start w:val="1"/>
-      <w:numFmt w:val="bullet"/>
-      <w:lvlText w:val="o"/>
-      <w:lvlJc w:val="left"/>
-      <w:pPr>
-        <w:ind w:left="1440" w:hanging="360"/>
-      </w:pPr>
-      <w:rPr>
-        <w:rFonts w:hint="default" w:ascii="Courier New" w:hAnsi="Courier New"/>
-      </w:rPr>
-    </w:lvl>
-    <w:lvl xmlns:w="http://schemas.openxmlformats.org/wordprocessingml/2006/main" w:ilvl="2">
-      <w:start w:val="1"/>
-      <w:numFmt w:val="bullet"/>
-      <w:lvlText w:val=""/>
-      <w:lvlJc w:val="left"/>
-      <w:pPr>
-        <w:ind w:left="2160" w:hanging="360"/>
-      </w:pPr>
-      <w:rPr>
-        <w:rFonts w:hint="default" w:ascii="Wingdings" w:hAnsi="Wingdings"/>
-      </w:rPr>
-    </w:lvl>
-    <w:lvl xmlns:w="http://schemas.openxmlformats.org/wordprocessingml/2006/main" w:ilvl="3">
-      <w:start w:val="1"/>
-      <w:numFmt w:val="bullet"/>
-      <w:lvlText w:val=""/>
-      <w:lvlJc w:val="left"/>
-      <w:pPr>
-        <w:ind w:left="2880" w:hanging="360"/>
-      </w:pPr>
-      <w:rPr>
-        <w:rFonts w:hint="default" w:ascii="Symbol" w:hAnsi="Symbol"/>
-      </w:rPr>
-    </w:lvl>
-    <w:lvl xmlns:w="http://schemas.openxmlformats.org/wordprocessingml/2006/main" w:ilvl="4">
-      <w:start w:val="1"/>
-      <w:numFmt w:val="bullet"/>
-      <w:lvlText w:val="o"/>
-      <w:lvlJc w:val="left"/>
-      <w:pPr>
-        <w:ind w:left="3600" w:hanging="360"/>
-      </w:pPr>
-      <w:rPr>
-        <w:rFonts w:hint="default" w:ascii="Courier New" w:hAnsi="Courier New"/>
-      </w:rPr>
-    </w:lvl>
-    <w:lvl xmlns:w="http://schemas.openxmlformats.org/wordprocessingml/2006/main" w:ilvl="5">
-      <w:start w:val="1"/>
-      <w:numFmt w:val="bullet"/>
-      <w:lvlText w:val=""/>
-      <w:lvlJc w:val="left"/>
-      <w:pPr>
-        <w:ind w:left="4320" w:hanging="360"/>
-      </w:pPr>
-      <w:rPr>
-        <w:rFonts w:hint="default" w:ascii="Wingdings" w:hAnsi="Wingdings"/>
-      </w:rPr>
-    </w:lvl>
-    <w:lvl xmlns:w="http://schemas.openxmlformats.org/wordprocessingml/2006/main" w:ilvl="6">
-      <w:start w:val="1"/>
-      <w:numFmt w:val="bullet"/>
-      <w:lvlText w:val=""/>
-      <w:lvlJc w:val="left"/>
-      <w:pPr>
-        <w:ind w:left="5040" w:hanging="360"/>
-      </w:pPr>
-      <w:rPr>
-        <w:rFonts w:hint="default" w:ascii="Symbol" w:hAnsi="Symbol"/>
-      </w:rPr>
-    </w:lvl>
-    <w:lvl xmlns:w="http://schemas.openxmlformats.org/wordprocessingml/2006/main" w:ilvl="7">
-      <w:start w:val="1"/>
-      <w:numFmt w:val="bullet"/>
-      <w:lvlText w:val="o"/>
-      <w:lvlJc w:val="left"/>
-      <w:pPr>
-        <w:ind w:left="5760" w:hanging="360"/>
-      </w:pPr>
-      <w:rPr>
-        <w:rFonts w:hint="default" w:ascii="Courier New" w:hAnsi="Courier New"/>
-      </w:rPr>
-    </w:lvl>
-    <w:lvl xmlns:w="http://schemas.openxmlformats.org/wordprocessingml/2006/main" w:ilvl="8">
-      <w:start w:val="1"/>
-      <w:numFmt w:val="bullet"/>
-      <w:lvlText w:val=""/>
-      <w:lvlJc w:val="left"/>
-      <w:pPr>
-        <w:ind w:left="6480" w:hanging="360"/>
-      </w:pPr>
-      <w:rPr>
-        <w:rFonts w:hint="default" w:ascii="Wingdings" w:hAnsi="Wingdings"/>
-      </w:rPr>
-    </w:lvl>
-  </w:abstractNum>
-  <w:abstractNum xmlns:w="http://schemas.openxmlformats.org/wordprocessingml/2006/main" w:abstractNumId="5">
-    <w:nsid w:val="3ad1d9b6"/>
-    <w:multiLevelType xmlns:w="http://schemas.openxmlformats.org/wordprocessingml/2006/main" w:val="hybridMultilevel"/>
-    <w:lvl xmlns:w="http://schemas.openxmlformats.org/wordprocessingml/2006/main" w:ilvl="0">
-      <w:start w:val="1"/>
-      <w:numFmt w:val="bullet"/>
-      <w:lvlText w:val=""/>
-      <w:lvlJc w:val="left"/>
-      <w:pPr>
-        <w:ind w:left="720" w:hanging="360"/>
-      </w:pPr>
-      <w:rPr>
-        <w:rFonts w:hint="default" w:ascii="Symbol" w:hAnsi="Symbol"/>
-      </w:rPr>
-    </w:lvl>
-    <w:lvl xmlns:w="http://schemas.openxmlformats.org/wordprocessingml/2006/main" w:ilvl="1">
-      <w:start w:val="1"/>
-      <w:numFmt w:val="bullet"/>
-      <w:lvlText w:val="o"/>
-      <w:lvlJc w:val="left"/>
-      <w:pPr>
-        <w:ind w:left="1440" w:hanging="360"/>
-      </w:pPr>
-      <w:rPr>
-        <w:rFonts w:hint="default" w:ascii="Courier New" w:hAnsi="Courier New"/>
-      </w:rPr>
-    </w:lvl>
-    <w:lvl xmlns:w="http://schemas.openxmlformats.org/wordprocessingml/2006/main" w:ilvl="2">
-      <w:start w:val="1"/>
-      <w:numFmt w:val="bullet"/>
-      <w:lvlText w:val=""/>
-      <w:lvlJc w:val="left"/>
-      <w:pPr>
-        <w:ind w:left="2160" w:hanging="360"/>
-      </w:pPr>
-      <w:rPr>
-        <w:rFonts w:hint="default" w:ascii="Wingdings" w:hAnsi="Wingdings"/>
-      </w:rPr>
-    </w:lvl>
-    <w:lvl xmlns:w="http://schemas.openxmlformats.org/wordprocessingml/2006/main" w:ilvl="3">
-      <w:start w:val="1"/>
-      <w:numFmt w:val="bullet"/>
-      <w:lvlText w:val=""/>
-      <w:lvlJc w:val="left"/>
-      <w:pPr>
-        <w:ind w:left="2880" w:hanging="360"/>
-      </w:pPr>
-      <w:rPr>
-        <w:rFonts w:hint="default" w:ascii="Symbol" w:hAnsi="Symbol"/>
-      </w:rPr>
-    </w:lvl>
-    <w:lvl xmlns:w="http://schemas.openxmlformats.org/wordprocessingml/2006/main" w:ilvl="4">
-      <w:start w:val="1"/>
-      <w:numFmt w:val="bullet"/>
-      <w:lvlText w:val="o"/>
-      <w:lvlJc w:val="left"/>
-      <w:pPr>
-        <w:ind w:left="3600" w:hanging="360"/>
-      </w:pPr>
-      <w:rPr>
-        <w:rFonts w:hint="default" w:ascii="Courier New" w:hAnsi="Courier New"/>
-      </w:rPr>
-    </w:lvl>
-    <w:lvl xmlns:w="http://schemas.openxmlformats.org/wordprocessingml/2006/main" w:ilvl="5">
-      <w:start w:val="1"/>
-      <w:numFmt w:val="bullet"/>
-      <w:lvlText w:val=""/>
-      <w:lvlJc w:val="left"/>
-      <w:pPr>
-        <w:ind w:left="4320" w:hanging="360"/>
-      </w:pPr>
-      <w:rPr>
-        <w:rFonts w:hint="default" w:ascii="Wingdings" w:hAnsi="Wingdings"/>
-      </w:rPr>
-    </w:lvl>
-    <w:lvl xmlns:w="http://schemas.openxmlformats.org/wordprocessingml/2006/main" w:ilvl="6">
-      <w:start w:val="1"/>
-      <w:numFmt w:val="bullet"/>
-      <w:lvlText w:val=""/>
-      <w:lvlJc w:val="left"/>
-      <w:pPr>
-        <w:ind w:left="5040" w:hanging="360"/>
-      </w:pPr>
-      <w:rPr>
-        <w:rFonts w:hint="default" w:ascii="Symbol" w:hAnsi="Symbol"/>
-      </w:rPr>
-    </w:lvl>
-    <w:lvl xmlns:w="http://schemas.openxmlformats.org/wordprocessingml/2006/main" w:ilvl="7">
-      <w:start w:val="1"/>
-      <w:numFmt w:val="bullet"/>
-      <w:lvlText w:val="o"/>
-      <w:lvlJc w:val="left"/>
-      <w:pPr>
-        <w:ind w:left="5760" w:hanging="360"/>
-      </w:pPr>
-      <w:rPr>
-        <w:rFonts w:hint="default" w:ascii="Courier New" w:hAnsi="Courier New"/>
-      </w:rPr>
-    </w:lvl>
-    <w:lvl xmlns:w="http://schemas.openxmlformats.org/wordprocessingml/2006/main" w:ilvl="8">
-      <w:start w:val="1"/>
-      <w:numFmt w:val="bullet"/>
-      <w:lvlText w:val=""/>
-      <w:lvlJc w:val="left"/>
-      <w:pPr>
-        <w:ind w:left="6480" w:hanging="360"/>
-      </w:pPr>
-      <w:rPr>
-        <w:rFonts w:hint="default" w:ascii="Wingdings" w:hAnsi="Wingdings"/>
-      </w:rPr>
-    </w:lvl>
-  </w:abstractNum>
-  <w:abstractNum xmlns:w="http://schemas.openxmlformats.org/wordprocessingml/2006/main" w:abstractNumId="4">
+  <w:abstractNum w:abstractNumId="4" w15:restartNumberingAfterBreak="0">
     <w:nsid w:val="52045134"/>
-    <w:multiLevelType xmlns:w="http://schemas.openxmlformats.org/wordprocessingml/2006/main" w:val="hybridMultilevel"/>
-    <w:lvl xmlns:w="http://schemas.openxmlformats.org/wordprocessingml/2006/main" w:ilvl="0">
+    <w:multiLevelType w:val="hybridMultilevel"/>
+    <w:tmpl w:val="C2EC5D32"/>
+    <w:lvl w:ilvl="0" w:tplc="AF98C5A6">
       <w:start w:val="1"/>
       <w:numFmt w:val="decimal"/>
       <w:lvlText w:val="%1."/>
@@ -1099,7 +938,7 @@
         <w:ind w:left="720" w:hanging="360"/>
       </w:pPr>
     </w:lvl>
-    <w:lvl xmlns:w="http://schemas.openxmlformats.org/wordprocessingml/2006/main" w:ilvl="1">
+    <w:lvl w:ilvl="1" w:tplc="1E6A44EE">
       <w:start w:val="1"/>
       <w:numFmt w:val="lowerLetter"/>
       <w:lvlText w:val="%2."/>
@@ -1108,7 +947,7 @@
         <w:ind w:left="1440" w:hanging="360"/>
       </w:pPr>
     </w:lvl>
-    <w:lvl xmlns:w="http://schemas.openxmlformats.org/wordprocessingml/2006/main" w:ilvl="2">
+    <w:lvl w:ilvl="2" w:tplc="C9D2083C">
       <w:start w:val="1"/>
       <w:numFmt w:val="lowerRoman"/>
       <w:lvlText w:val="%3."/>
@@ -1117,7 +956,7 @@
         <w:ind w:left="2160" w:hanging="180"/>
       </w:pPr>
     </w:lvl>
-    <w:lvl xmlns:w="http://schemas.openxmlformats.org/wordprocessingml/2006/main" w:ilvl="3">
+    <w:lvl w:ilvl="3" w:tplc="2320CD24">
       <w:start w:val="1"/>
       <w:numFmt w:val="decimal"/>
       <w:lvlText w:val="%4."/>
@@ -1126,7 +965,7 @@
         <w:ind w:left="2880" w:hanging="360"/>
       </w:pPr>
     </w:lvl>
-    <w:lvl xmlns:w="http://schemas.openxmlformats.org/wordprocessingml/2006/main" w:ilvl="4">
+    <w:lvl w:ilvl="4" w:tplc="55FE72AC">
       <w:start w:val="1"/>
       <w:numFmt w:val="lowerLetter"/>
       <w:lvlText w:val="%5."/>
@@ -1135,7 +974,7 @@
         <w:ind w:left="3600" w:hanging="360"/>
       </w:pPr>
     </w:lvl>
-    <w:lvl xmlns:w="http://schemas.openxmlformats.org/wordprocessingml/2006/main" w:ilvl="5">
+    <w:lvl w:ilvl="5" w:tplc="BD9C9704">
       <w:start w:val="1"/>
       <w:numFmt w:val="lowerRoman"/>
       <w:lvlText w:val="%6."/>
@@ -1144,7 +983,7 @@
         <w:ind w:left="4320" w:hanging="180"/>
       </w:pPr>
     </w:lvl>
-    <w:lvl xmlns:w="http://schemas.openxmlformats.org/wordprocessingml/2006/main" w:ilvl="6">
+    <w:lvl w:ilvl="6" w:tplc="20940EDA">
       <w:start w:val="1"/>
       <w:numFmt w:val="decimal"/>
       <w:lvlText w:val="%7."/>
@@ -1153,7 +992,7 @@
         <w:ind w:left="5040" w:hanging="360"/>
       </w:pPr>
     </w:lvl>
-    <w:lvl xmlns:w="http://schemas.openxmlformats.org/wordprocessingml/2006/main" w:ilvl="7">
+    <w:lvl w:ilvl="7" w:tplc="0AD27A86">
       <w:start w:val="1"/>
       <w:numFmt w:val="lowerLetter"/>
       <w:lvlText w:val="%8."/>
@@ -1162,7 +1001,7 @@
         <w:ind w:left="5760" w:hanging="360"/>
       </w:pPr>
     </w:lvl>
-    <w:lvl xmlns:w="http://schemas.openxmlformats.org/wordprocessingml/2006/main" w:ilvl="8">
+    <w:lvl w:ilvl="8" w:tplc="CEDA0948">
       <w:start w:val="1"/>
       <w:numFmt w:val="lowerRoman"/>
       <w:lvlText w:val="%9."/>
@@ -1172,10 +1011,11 @@
       </w:pPr>
     </w:lvl>
   </w:abstractNum>
-  <w:abstractNum xmlns:w="http://schemas.openxmlformats.org/wordprocessingml/2006/main" w:abstractNumId="3">
-    <w:nsid w:val="6475c86c"/>
-    <w:multiLevelType xmlns:w="http://schemas.openxmlformats.org/wordprocessingml/2006/main" w:val="hybridMultilevel"/>
-    <w:lvl xmlns:w="http://schemas.openxmlformats.org/wordprocessingml/2006/main" w:ilvl="0">
+  <w:abstractNum w:abstractNumId="5" w15:restartNumberingAfterBreak="0">
+    <w:nsid w:val="5F24444F"/>
+    <w:multiLevelType w:val="hybridMultilevel"/>
+    <w:tmpl w:val="27A40756"/>
+    <w:lvl w:ilvl="0" w:tplc="D27690AA">
       <w:start w:val="1"/>
       <w:numFmt w:val="lowerLetter"/>
       <w:lvlText w:val="%1."/>
@@ -1184,7 +1024,7 @@
         <w:ind w:left="720" w:hanging="360"/>
       </w:pPr>
     </w:lvl>
-    <w:lvl xmlns:w="http://schemas.openxmlformats.org/wordprocessingml/2006/main" w:ilvl="1">
+    <w:lvl w:ilvl="1" w:tplc="688E83EA">
       <w:start w:val="1"/>
       <w:numFmt w:val="lowerLetter"/>
       <w:lvlText w:val="%2."/>
@@ -1193,7 +1033,7 @@
         <w:ind w:left="1440" w:hanging="360"/>
       </w:pPr>
     </w:lvl>
-    <w:lvl xmlns:w="http://schemas.openxmlformats.org/wordprocessingml/2006/main" w:ilvl="2">
+    <w:lvl w:ilvl="2" w:tplc="497EC4BA">
       <w:start w:val="1"/>
       <w:numFmt w:val="lowerRoman"/>
       <w:lvlText w:val="%3."/>
@@ -1202,7 +1042,7 @@
         <w:ind w:left="2160" w:hanging="180"/>
       </w:pPr>
     </w:lvl>
-    <w:lvl xmlns:w="http://schemas.openxmlformats.org/wordprocessingml/2006/main" w:ilvl="3">
+    <w:lvl w:ilvl="3" w:tplc="8F88F328">
       <w:start w:val="1"/>
       <w:numFmt w:val="decimal"/>
       <w:lvlText w:val="%4."/>
@@ -1211,7 +1051,7 @@
         <w:ind w:left="2880" w:hanging="360"/>
       </w:pPr>
     </w:lvl>
-    <w:lvl xmlns:w="http://schemas.openxmlformats.org/wordprocessingml/2006/main" w:ilvl="4">
+    <w:lvl w:ilvl="4" w:tplc="D482179E">
       <w:start w:val="1"/>
       <w:numFmt w:val="lowerLetter"/>
       <w:lvlText w:val="%5."/>
@@ -1220,7 +1060,7 @@
         <w:ind w:left="3600" w:hanging="360"/>
       </w:pPr>
     </w:lvl>
-    <w:lvl xmlns:w="http://schemas.openxmlformats.org/wordprocessingml/2006/main" w:ilvl="5">
+    <w:lvl w:ilvl="5" w:tplc="89A04F6C">
       <w:start w:val="1"/>
       <w:numFmt w:val="lowerRoman"/>
       <w:lvlText w:val="%6."/>
@@ -1229,7 +1069,7 @@
         <w:ind w:left="4320" w:hanging="180"/>
       </w:pPr>
     </w:lvl>
-    <w:lvl xmlns:w="http://schemas.openxmlformats.org/wordprocessingml/2006/main" w:ilvl="6">
+    <w:lvl w:ilvl="6" w:tplc="67F47B12">
       <w:start w:val="1"/>
       <w:numFmt w:val="decimal"/>
       <w:lvlText w:val="%7."/>
@@ -1238,7 +1078,7 @@
         <w:ind w:left="5040" w:hanging="360"/>
       </w:pPr>
     </w:lvl>
-    <w:lvl xmlns:w="http://schemas.openxmlformats.org/wordprocessingml/2006/main" w:ilvl="7">
+    <w:lvl w:ilvl="7" w:tplc="CEDED180">
       <w:start w:val="1"/>
       <w:numFmt w:val="lowerLetter"/>
       <w:lvlText w:val="%8."/>
@@ -1247,7 +1087,7 @@
         <w:ind w:left="5760" w:hanging="360"/>
       </w:pPr>
     </w:lvl>
-    <w:lvl xmlns:w="http://schemas.openxmlformats.org/wordprocessingml/2006/main" w:ilvl="8">
+    <w:lvl w:ilvl="8" w:tplc="DA3250B0">
       <w:start w:val="1"/>
       <w:numFmt w:val="lowerRoman"/>
       <w:lvlText w:val="%9."/>
@@ -1257,10 +1097,11 @@
       </w:pPr>
     </w:lvl>
   </w:abstractNum>
-  <w:abstractNum xmlns:w="http://schemas.openxmlformats.org/wordprocessingml/2006/main" w:abstractNumId="2">
-    <w:nsid w:val="5f24444f"/>
-    <w:multiLevelType xmlns:w="http://schemas.openxmlformats.org/wordprocessingml/2006/main" w:val="hybridMultilevel"/>
-    <w:lvl xmlns:w="http://schemas.openxmlformats.org/wordprocessingml/2006/main" w:ilvl="0">
+  <w:abstractNum w:abstractNumId="6" w15:restartNumberingAfterBreak="0">
+    <w:nsid w:val="6475C86C"/>
+    <w:multiLevelType w:val="hybridMultilevel"/>
+    <w:tmpl w:val="37F04494"/>
+    <w:lvl w:ilvl="0" w:tplc="3FD42B96">
       <w:start w:val="1"/>
       <w:numFmt w:val="lowerLetter"/>
       <w:lvlText w:val="%1."/>
@@ -1269,7 +1110,7 @@
         <w:ind w:left="720" w:hanging="360"/>
       </w:pPr>
     </w:lvl>
-    <w:lvl xmlns:w="http://schemas.openxmlformats.org/wordprocessingml/2006/main" w:ilvl="1">
+    <w:lvl w:ilvl="1" w:tplc="81C4DCE8">
       <w:start w:val="1"/>
       <w:numFmt w:val="lowerLetter"/>
       <w:lvlText w:val="%2."/>
@@ -1278,7 +1119,7 @@
         <w:ind w:left="1440" w:hanging="360"/>
       </w:pPr>
     </w:lvl>
-    <w:lvl xmlns:w="http://schemas.openxmlformats.org/wordprocessingml/2006/main" w:ilvl="2">
+    <w:lvl w:ilvl="2" w:tplc="29587360">
       <w:start w:val="1"/>
       <w:numFmt w:val="lowerRoman"/>
       <w:lvlText w:val="%3."/>
@@ -1287,7 +1128,7 @@
         <w:ind w:left="2160" w:hanging="180"/>
       </w:pPr>
     </w:lvl>
-    <w:lvl xmlns:w="http://schemas.openxmlformats.org/wordprocessingml/2006/main" w:ilvl="3">
+    <w:lvl w:ilvl="3" w:tplc="A8E6F3FC">
       <w:start w:val="1"/>
       <w:numFmt w:val="decimal"/>
       <w:lvlText w:val="%4."/>
@@ -1296,7 +1137,7 @@
         <w:ind w:left="2880" w:hanging="360"/>
       </w:pPr>
     </w:lvl>
-    <w:lvl xmlns:w="http://schemas.openxmlformats.org/wordprocessingml/2006/main" w:ilvl="4">
+    <w:lvl w:ilvl="4" w:tplc="BEE00984">
       <w:start w:val="1"/>
       <w:numFmt w:val="lowerLetter"/>
       <w:lvlText w:val="%5."/>
@@ -1305,7 +1146,7 @@
         <w:ind w:left="3600" w:hanging="360"/>
       </w:pPr>
     </w:lvl>
-    <w:lvl xmlns:w="http://schemas.openxmlformats.org/wordprocessingml/2006/main" w:ilvl="5">
+    <w:lvl w:ilvl="5" w:tplc="8E5853EC">
       <w:start w:val="1"/>
       <w:numFmt w:val="lowerRoman"/>
       <w:lvlText w:val="%6."/>
@@ -1314,7 +1155,7 @@
         <w:ind w:left="4320" w:hanging="180"/>
       </w:pPr>
     </w:lvl>
-    <w:lvl xmlns:w="http://schemas.openxmlformats.org/wordprocessingml/2006/main" w:ilvl="6">
+    <w:lvl w:ilvl="6" w:tplc="D54683D2">
       <w:start w:val="1"/>
       <w:numFmt w:val="decimal"/>
       <w:lvlText w:val="%7."/>
@@ -1323,7 +1164,7 @@
         <w:ind w:left="5040" w:hanging="360"/>
       </w:pPr>
     </w:lvl>
-    <w:lvl xmlns:w="http://schemas.openxmlformats.org/wordprocessingml/2006/main" w:ilvl="7">
+    <w:lvl w:ilvl="7" w:tplc="A2B0A690">
       <w:start w:val="1"/>
       <w:numFmt w:val="lowerLetter"/>
       <w:lvlText w:val="%8."/>
@@ -1332,7 +1173,7 @@
         <w:ind w:left="5760" w:hanging="360"/>
       </w:pPr>
     </w:lvl>
-    <w:lvl xmlns:w="http://schemas.openxmlformats.org/wordprocessingml/2006/main" w:ilvl="8">
+    <w:lvl w:ilvl="8" w:tplc="7292B032">
       <w:start w:val="1"/>
       <w:numFmt w:val="lowerRoman"/>
       <w:lvlText w:val="%9."/>
@@ -1342,10 +1183,11 @@
       </w:pPr>
     </w:lvl>
   </w:abstractNum>
-  <w:abstractNum xmlns:w="http://schemas.openxmlformats.org/wordprocessingml/2006/main" w:abstractNumId="1">
-    <w:nsid w:val="6d8fe480"/>
-    <w:multiLevelType xmlns:w="http://schemas.openxmlformats.org/wordprocessingml/2006/main" w:val="hybridMultilevel"/>
-    <w:lvl xmlns:w="http://schemas.openxmlformats.org/wordprocessingml/2006/main" w:ilvl="0">
+  <w:abstractNum w:abstractNumId="7" w15:restartNumberingAfterBreak="0">
+    <w:nsid w:val="6D8FE480"/>
+    <w:multiLevelType w:val="hybridMultilevel"/>
+    <w:tmpl w:val="0FB02BDE"/>
+    <w:lvl w:ilvl="0" w:tplc="37984B1E">
       <w:start w:val="1"/>
       <w:numFmt w:val="decimal"/>
       <w:lvlText w:val="%1."/>
@@ -1354,7 +1196,7 @@
         <w:ind w:left="720" w:hanging="360"/>
       </w:pPr>
     </w:lvl>
-    <w:lvl xmlns:w="http://schemas.openxmlformats.org/wordprocessingml/2006/main" w:ilvl="1">
+    <w:lvl w:ilvl="1" w:tplc="4FEA3928">
       <w:start w:val="1"/>
       <w:numFmt w:val="lowerLetter"/>
       <w:lvlText w:val="%2."/>
@@ -1363,7 +1205,7 @@
         <w:ind w:left="1440" w:hanging="360"/>
       </w:pPr>
     </w:lvl>
-    <w:lvl xmlns:w="http://schemas.openxmlformats.org/wordprocessingml/2006/main" w:ilvl="2">
+    <w:lvl w:ilvl="2" w:tplc="053AD1DC">
       <w:start w:val="1"/>
       <w:numFmt w:val="lowerRoman"/>
       <w:lvlText w:val="%3."/>
@@ -1372,7 +1214,7 @@
         <w:ind w:left="2160" w:hanging="180"/>
       </w:pPr>
     </w:lvl>
-    <w:lvl xmlns:w="http://schemas.openxmlformats.org/wordprocessingml/2006/main" w:ilvl="3">
+    <w:lvl w:ilvl="3" w:tplc="6D12AD54">
       <w:start w:val="1"/>
       <w:numFmt w:val="decimal"/>
       <w:lvlText w:val="%4."/>
@@ -1381,7 +1223,7 @@
         <w:ind w:left="2880" w:hanging="360"/>
       </w:pPr>
     </w:lvl>
-    <w:lvl xmlns:w="http://schemas.openxmlformats.org/wordprocessingml/2006/main" w:ilvl="4">
+    <w:lvl w:ilvl="4" w:tplc="0AA8445A">
       <w:start w:val="1"/>
       <w:numFmt w:val="lowerLetter"/>
       <w:lvlText w:val="%5."/>
@@ -1390,7 +1232,7 @@
         <w:ind w:left="3600" w:hanging="360"/>
       </w:pPr>
     </w:lvl>
-    <w:lvl xmlns:w="http://schemas.openxmlformats.org/wordprocessingml/2006/main" w:ilvl="5">
+    <w:lvl w:ilvl="5" w:tplc="A1BA0848">
       <w:start w:val="1"/>
       <w:numFmt w:val="lowerRoman"/>
       <w:lvlText w:val="%6."/>
@@ -1399,7 +1241,7 @@
         <w:ind w:left="4320" w:hanging="180"/>
       </w:pPr>
     </w:lvl>
-    <w:lvl xmlns:w="http://schemas.openxmlformats.org/wordprocessingml/2006/main" w:ilvl="6">
+    <w:lvl w:ilvl="6" w:tplc="07ACAFAE">
       <w:start w:val="1"/>
       <w:numFmt w:val="decimal"/>
       <w:lvlText w:val="%7."/>
@@ -1408,7 +1250,7 @@
         <w:ind w:left="5040" w:hanging="360"/>
       </w:pPr>
     </w:lvl>
-    <w:lvl xmlns:w="http://schemas.openxmlformats.org/wordprocessingml/2006/main" w:ilvl="7">
+    <w:lvl w:ilvl="7" w:tplc="1E308CAC">
       <w:start w:val="1"/>
       <w:numFmt w:val="lowerLetter"/>
       <w:lvlText w:val="%8."/>
@@ -1417,7 +1259,7 @@
         <w:ind w:left="5760" w:hanging="360"/>
       </w:pPr>
     </w:lvl>
-    <w:lvl xmlns:w="http://schemas.openxmlformats.org/wordprocessingml/2006/main" w:ilvl="8">
+    <w:lvl w:ilvl="8" w:tplc="10365E6A">
       <w:start w:val="1"/>
       <w:numFmt w:val="lowerRoman"/>
       <w:lvlText w:val="%9."/>
@@ -1427,39 +1269,39 @@
       </w:pPr>
     </w:lvl>
   </w:abstractNum>
-  <w:num w:numId="8">
-    <w:abstractNumId w:val="8"/>
+  <w:num w:numId="1" w16cid:durableId="1403717410">
+    <w:abstractNumId w:val="2"/>
   </w:num>
-  <w:num w:numId="7">
-    <w:abstractNumId w:val="7"/>
+  <w:num w:numId="2" w16cid:durableId="1617634461">
+    <w:abstractNumId w:val="0"/>
   </w:num>
-  <w:num w:numId="6">
+  <w:num w:numId="3" w16cid:durableId="223950091">
+    <w:abstractNumId w:val="1"/>
+  </w:num>
+  <w:num w:numId="4" w16cid:durableId="554002632">
+    <w:abstractNumId w:val="3"/>
+  </w:num>
+  <w:num w:numId="5" w16cid:durableId="1725983151">
+    <w:abstractNumId w:val="4"/>
+  </w:num>
+  <w:num w:numId="6" w16cid:durableId="151869219">
     <w:abstractNumId w:val="6"/>
   </w:num>
-  <w:num w:numId="5">
+  <w:num w:numId="7" w16cid:durableId="1191063937">
     <w:abstractNumId w:val="5"/>
   </w:num>
-  <w:num w:numId="4">
-    <w:abstractNumId w:val="4"/>
-  </w:num>
-  <w:num w:numId="3">
-    <w:abstractNumId w:val="3"/>
-  </w:num>
-  <w:num w:numId="2">
-    <w:abstractNumId w:val="2"/>
-  </w:num>
-  <w:num w:numId="1">
-    <w:abstractNumId w:val="1"/>
+  <w:num w:numId="8" w16cid:durableId="1777096912">
+    <w:abstractNumId w:val="7"/>
   </w:num>
 </w:numbering>
 </file>
 
 <file path=word/styles.xml><?xml version="1.0" encoding="utf-8"?>
-<w:styles xmlns:wp14="http://schemas.microsoft.com/office/word/2010/wordprocessingDrawing" xmlns:mc="http://schemas.openxmlformats.org/markup-compatibility/2006" xmlns:r="http://schemas.openxmlformats.org/officeDocument/2006/relationships" xmlns:w="http://schemas.openxmlformats.org/wordprocessingml/2006/main" xmlns:w14="http://schemas.microsoft.com/office/word/2010/wordml" xmlns:w15="http://schemas.microsoft.com/office/word/2012/wordml" xmlns:w16se="http://schemas.microsoft.com/office/word/2015/wordml/symex" xmlns:w16cid="http://schemas.microsoft.com/office/word/2016/wordml/cid" xmlns:w16="http://schemas.microsoft.com/office/word/2018/wordml" xmlns:w16cex="http://schemas.microsoft.com/office/word/2018/wordml/cex" xmlns:w16sdtdh="http://schemas.microsoft.com/office/word/2020/wordml/sdtdatahash" mc:Ignorable="w14 w15 wp14 w16se w16cid w16 w16cex w16sdtdh">
+<w:styles xmlns:mc="http://schemas.openxmlformats.org/markup-compatibility/2006" xmlns:r="http://schemas.openxmlformats.org/officeDocument/2006/relationships" xmlns:w="http://schemas.openxmlformats.org/wordprocessingml/2006/main" xmlns:w14="http://schemas.microsoft.com/office/word/2010/wordml" xmlns:w15="http://schemas.microsoft.com/office/word/2012/wordml" xmlns:w16cex="http://schemas.microsoft.com/office/word/2018/wordml/cex" xmlns:w16cid="http://schemas.microsoft.com/office/word/2016/wordml/cid" xmlns:w16="http://schemas.microsoft.com/office/word/2018/wordml" xmlns:w16sdtdh="http://schemas.microsoft.com/office/word/2020/wordml/sdtdatahash" xmlns:w16se="http://schemas.microsoft.com/office/word/2015/wordml/symex" mc:Ignorable="w14 w15 w16se w16cid w16 w16cex w16sdtdh">
   <w:docDefaults>
     <w:rPrDefault>
       <w:rPr>
-        <w:rFonts w:asciiTheme="minorHAnsi" w:hAnsiTheme="minorHAnsi" w:eastAsiaTheme="minorEastAsia" w:cstheme="minorBidi"/>
+        <w:rFonts w:asciiTheme="minorHAnsi" w:eastAsiaTheme="minorEastAsia" w:hAnsiTheme="minorHAnsi" w:cstheme="minorBidi"/>
         <w:sz w:val="24"/>
         <w:szCs w:val="24"/>
         <w:lang w:val="en-US" w:eastAsia="ja-JP" w:bidi="ar-SA"/>
@@ -1471,17 +1313,17 @@
       </w:pPr>
     </w:pPrDefault>
   </w:docDefaults>
-  <w:latentStyles w:defLockedState="0" w:defUIPriority="99" w:defSemiHidden="0" w:defUnhideWhenUsed="0" w:defQFormat="0" w:count="371">
+  <w:latentStyles w:defLockedState="0" w:defUIPriority="99" w:defSemiHidden="0" w:defUnhideWhenUsed="0" w:defQFormat="0" w:count="376">
     <w:lsdException w:name="Normal" w:uiPriority="0" w:qFormat="1"/>
     <w:lsdException w:name="heading 1" w:uiPriority="9" w:qFormat="1"/>
-    <w:lsdException w:name="heading 2" w:uiPriority="9" w:semiHidden="1" w:unhideWhenUsed="1" w:qFormat="1"/>
-    <w:lsdException w:name="heading 3" w:uiPriority="9" w:semiHidden="1" w:unhideWhenUsed="1" w:qFormat="1"/>
-    <w:lsdException w:name="heading 4" w:uiPriority="9" w:semiHidden="1" w:unhideWhenUsed="1" w:qFormat="1"/>
-    <w:lsdException w:name="heading 5" w:uiPriority="9" w:semiHidden="1" w:unhideWhenUsed="1" w:qFormat="1"/>
-    <w:lsdException w:name="heading 6" w:uiPriority="9" w:semiHidden="1" w:unhideWhenUsed="1" w:qFormat="1"/>
-    <w:lsdException w:name="heading 7" w:uiPriority="9" w:semiHidden="1" w:unhideWhenUsed="1" w:qFormat="1"/>
-    <w:lsdException w:name="heading 8" w:uiPriority="9" w:semiHidden="1" w:unhideWhenUsed="1" w:qFormat="1"/>
-    <w:lsdException w:name="heading 9" w:uiPriority="9" w:semiHidden="1" w:unhideWhenUsed="1" w:qFormat="1"/>
+    <w:lsdException w:name="heading 2" w:semiHidden="1" w:uiPriority="9" w:unhideWhenUsed="1" w:qFormat="1"/>
+    <w:lsdException w:name="heading 3" w:semiHidden="1" w:uiPriority="9" w:unhideWhenUsed="1" w:qFormat="1"/>
+    <w:lsdException w:name="heading 4" w:semiHidden="1" w:uiPriority="9" w:unhideWhenUsed="1" w:qFormat="1"/>
+    <w:lsdException w:name="heading 5" w:semiHidden="1" w:uiPriority="9" w:unhideWhenUsed="1" w:qFormat="1"/>
+    <w:lsdException w:name="heading 6" w:semiHidden="1" w:uiPriority="9" w:unhideWhenUsed="1" w:qFormat="1"/>
+    <w:lsdException w:name="heading 7" w:semiHidden="1" w:uiPriority="9" w:unhideWhenUsed="1" w:qFormat="1"/>
+    <w:lsdException w:name="heading 8" w:semiHidden="1" w:uiPriority="9" w:unhideWhenUsed="1" w:qFormat="1"/>
+    <w:lsdException w:name="heading 9" w:semiHidden="1" w:uiPriority="9" w:unhideWhenUsed="1" w:qFormat="1"/>
     <w:lsdException w:name="index 1" w:semiHidden="1" w:unhideWhenUsed="1"/>
     <w:lsdException w:name="index 2" w:semiHidden="1" w:unhideWhenUsed="1"/>
     <w:lsdException w:name="index 3" w:semiHidden="1" w:unhideWhenUsed="1"/>
@@ -1491,22 +1333,22 @@
     <w:lsdException w:name="index 7" w:semiHidden="1" w:unhideWhenUsed="1"/>
     <w:lsdException w:name="index 8" w:semiHidden="1" w:unhideWhenUsed="1"/>
     <w:lsdException w:name="index 9" w:semiHidden="1" w:unhideWhenUsed="1"/>
-    <w:lsdException w:name="toc 1" w:uiPriority="39" w:semiHidden="1" w:unhideWhenUsed="1"/>
-    <w:lsdException w:name="toc 2" w:uiPriority="39" w:semiHidden="1" w:unhideWhenUsed="1"/>
-    <w:lsdException w:name="toc 3" w:uiPriority="39" w:semiHidden="1" w:unhideWhenUsed="1"/>
-    <w:lsdException w:name="toc 4" w:uiPriority="39" w:semiHidden="1" w:unhideWhenUsed="1"/>
-    <w:lsdException w:name="toc 5" w:uiPriority="39" w:semiHidden="1" w:unhideWhenUsed="1"/>
-    <w:lsdException w:name="toc 6" w:uiPriority="39" w:semiHidden="1" w:unhideWhenUsed="1"/>
-    <w:lsdException w:name="toc 7" w:uiPriority="39" w:semiHidden="1" w:unhideWhenUsed="1"/>
-    <w:lsdException w:name="toc 8" w:uiPriority="39" w:semiHidden="1" w:unhideWhenUsed="1"/>
-    <w:lsdException w:name="toc 9" w:uiPriority="39" w:semiHidden="1" w:unhideWhenUsed="1"/>
+    <w:lsdException w:name="toc 1" w:semiHidden="1" w:uiPriority="39" w:unhideWhenUsed="1"/>
+    <w:lsdException w:name="toc 2" w:semiHidden="1" w:uiPriority="39" w:unhideWhenUsed="1"/>
+    <w:lsdException w:name="toc 3" w:semiHidden="1" w:uiPriority="39" w:unhideWhenUsed="1"/>
+    <w:lsdException w:name="toc 4" w:semiHidden="1" w:uiPriority="39" w:unhideWhenUsed="1"/>
+    <w:lsdException w:name="toc 5" w:semiHidden="1" w:uiPriority="39" w:unhideWhenUsed="1"/>
+    <w:lsdException w:name="toc 6" w:semiHidden="1" w:uiPriority="39" w:unhideWhenUsed="1"/>
+    <w:lsdException w:name="toc 7" w:semiHidden="1" w:uiPriority="39" w:unhideWhenUsed="1"/>
+    <w:lsdException w:name="toc 8" w:semiHidden="1" w:uiPriority="39" w:unhideWhenUsed="1"/>
+    <w:lsdException w:name="toc 9" w:semiHidden="1" w:uiPriority="39" w:unhideWhenUsed="1"/>
     <w:lsdException w:name="Normal Indent" w:semiHidden="1" w:unhideWhenUsed="1"/>
     <w:lsdException w:name="footnote text" w:semiHidden="1" w:unhideWhenUsed="1"/>
     <w:lsdException w:name="annotation text" w:semiHidden="1" w:unhideWhenUsed="1"/>
     <w:lsdException w:name="header" w:semiHidden="1" w:unhideWhenUsed="1"/>
     <w:lsdException w:name="footer" w:semiHidden="1" w:unhideWhenUsed="1"/>
     <w:lsdException w:name="index heading" w:semiHidden="1" w:unhideWhenUsed="1"/>
-    <w:lsdException w:name="caption" w:uiPriority="35" w:semiHidden="1" w:unhideWhenUsed="1" w:qFormat="1"/>
+    <w:lsdException w:name="caption" w:semiHidden="1" w:uiPriority="35" w:unhideWhenUsed="1" w:qFormat="1"/>
     <w:lsdException w:name="table of figures" w:semiHidden="1" w:unhideWhenUsed="1"/>
     <w:lsdException w:name="envelope address" w:semiHidden="1" w:unhideWhenUsed="1"/>
     <w:lsdException w:name="envelope return" w:semiHidden="1" w:unhideWhenUsed="1"/>
@@ -1537,7 +1379,7 @@
     <w:lsdException w:name="Title" w:uiPriority="10" w:qFormat="1"/>
     <w:lsdException w:name="Closing" w:semiHidden="1" w:unhideWhenUsed="1"/>
     <w:lsdException w:name="Signature" w:semiHidden="1" w:unhideWhenUsed="1"/>
-    <w:lsdException w:name="Default Paragraph Font" w:uiPriority="1" w:semiHidden="1" w:unhideWhenUsed="1"/>
+    <w:lsdException w:name="Default Paragraph Font" w:semiHidden="1" w:uiPriority="1" w:unhideWhenUsed="1"/>
     <w:lsdException w:name="Body Text" w:semiHidden="1" w:unhideWhenUsed="1"/>
     <w:lsdException w:name="Body Text Indent" w:semiHidden="1" w:unhideWhenUsed="1"/>
     <w:lsdException w:name="List Continue" w:semiHidden="1" w:unhideWhenUsed="1"/>
@@ -1737,8 +1579,8 @@
     <w:lsdException w:name="Subtle Reference" w:uiPriority="31" w:qFormat="1"/>
     <w:lsdException w:name="Intense Reference" w:uiPriority="32" w:qFormat="1"/>
     <w:lsdException w:name="Book Title" w:uiPriority="33" w:qFormat="1"/>
-    <w:lsdException w:name="Bibliography" w:uiPriority="37" w:semiHidden="1" w:unhideWhenUsed="1"/>
-    <w:lsdException w:name="TOC Heading" w:uiPriority="39" w:semiHidden="1" w:unhideWhenUsed="1" w:qFormat="1"/>
+    <w:lsdException w:name="Bibliography" w:semiHidden="1" w:uiPriority="37" w:unhideWhenUsed="1"/>
+    <w:lsdException w:name="TOC Heading" w:semiHidden="1" w:uiPriority="39" w:unhideWhenUsed="1" w:qFormat="1"/>
     <w:lsdException w:name="Plain Table 1" w:uiPriority="41"/>
     <w:lsdException w:name="Plain Table 2" w:uiPriority="42"/>
     <w:lsdException w:name="Plain Table 3" w:uiPriority="43"/>
@@ -1843,49 +1685,15 @@
     <w:lsdException w:name="List Table 5 Dark Accent 6" w:uiPriority="50"/>
     <w:lsdException w:name="List Table 6 Colorful Accent 6" w:uiPriority="51"/>
     <w:lsdException w:name="List Table 7 Colorful Accent 6" w:uiPriority="52"/>
+    <w:lsdException w:name="Mention" w:semiHidden="1" w:unhideWhenUsed="1"/>
+    <w:lsdException w:name="Smart Hyperlink" w:semiHidden="1" w:unhideWhenUsed="1"/>
+    <w:lsdException w:name="Hashtag" w:semiHidden="1" w:unhideWhenUsed="1"/>
+    <w:lsdException w:name="Unresolved Mention" w:semiHidden="1" w:unhideWhenUsed="1"/>
+    <w:lsdException w:name="Smart Link" w:semiHidden="1" w:unhideWhenUsed="1"/>
   </w:latentStyles>
-  <w:style w:type="paragraph" w:styleId="Normal" w:default="1">
+  <w:style w:type="paragraph" w:default="1" w:styleId="Normal">
     <w:name w:val="Normal"/>
     <w:qFormat/>
-  </w:style>
-  <w:style w:type="character" w:styleId="DefaultParagraphFont" w:default="1">
-    <w:name w:val="Default Paragraph Font"/>
-    <w:uiPriority w:val="1"/>
-    <w:semiHidden/>
-    <w:unhideWhenUsed/>
-  </w:style>
-  <w:style w:type="table" w:styleId="TableNormal" w:default="1">
-    <w:name w:val="Normal Table"/>
-    <w:uiPriority w:val="99"/>
-    <w:semiHidden/>
-    <w:unhideWhenUsed/>
-    <w:tblPr>
-      <w:tblInd w:w="0" w:type="dxa"/>
-      <w:tblCellMar>
-        <w:top w:w="0" w:type="dxa"/>
-        <w:left w:w="108" w:type="dxa"/>
-        <w:bottom w:w="0" w:type="dxa"/>
-        <w:right w:w="108" w:type="dxa"/>
-      </w:tblCellMar>
-    </w:tblPr>
-  </w:style>
-  <w:style w:type="numbering" w:styleId="NoList" w:default="1">
-    <w:name w:val="No List"/>
-    <w:uiPriority w:val="99"/>
-    <w:semiHidden/>
-    <w:unhideWhenUsed/>
-  </w:style>
-  <w:style w:type="character" w:styleId="Heading1Char" w:customStyle="1">
-    <w:name w:val="Heading 1 Char"/>
-    <w:basedOn w:val="DefaultParagraphFont"/>
-    <w:link w:val="Heading1"/>
-    <w:uiPriority w:val="9"/>
-    <w:rPr>
-      <w:rFonts w:asciiTheme="majorHAnsi" w:hAnsiTheme="majorHAnsi" w:eastAsiaTheme="majorEastAsia" w:cstheme="majorBidi"/>
-      <w:color w:val="0F4761" w:themeColor="accent1" w:themeShade="BF"/>
-      <w:sz w:val="40"/>
-      <w:szCs w:val="40"/>
-    </w:rPr>
   </w:style>
   <w:style w:type="paragraph" w:styleId="Heading1">
     <w:name w:val="heading 1"/>
@@ -1901,22 +1709,10 @@
       <w:outlineLvl w:val="0"/>
     </w:pPr>
     <w:rPr>
-      <w:rFonts w:asciiTheme="majorHAnsi" w:hAnsiTheme="majorHAnsi" w:eastAsiaTheme="majorEastAsia" w:cstheme="majorBidi"/>
+      <w:rFonts w:asciiTheme="majorHAnsi" w:eastAsiaTheme="majorEastAsia" w:hAnsiTheme="majorHAnsi" w:cstheme="majorBidi"/>
       <w:color w:val="0F4761" w:themeColor="accent1" w:themeShade="BF"/>
       <w:sz w:val="40"/>
       <w:szCs w:val="40"/>
-    </w:rPr>
-  </w:style>
-  <w:style w:type="character" w:styleId="Heading2Char" w:customStyle="1">
-    <w:name w:val="Heading 2 Char"/>
-    <w:basedOn w:val="DefaultParagraphFont"/>
-    <w:link w:val="Heading2"/>
-    <w:uiPriority w:val="9"/>
-    <w:rPr>
-      <w:rFonts w:asciiTheme="majorHAnsi" w:hAnsiTheme="majorHAnsi" w:eastAsiaTheme="majorEastAsia" w:cstheme="majorBidi"/>
-      <w:color w:val="0F4761" w:themeColor="accent1" w:themeShade="BF"/>
-      <w:sz w:val="32"/>
-      <w:szCs w:val="32"/>
     </w:rPr>
   </w:style>
   <w:style w:type="paragraph" w:styleId="Heading2">
@@ -1934,22 +1730,10 @@
       <w:outlineLvl w:val="1"/>
     </w:pPr>
     <w:rPr>
-      <w:rFonts w:asciiTheme="majorHAnsi" w:hAnsiTheme="majorHAnsi" w:eastAsiaTheme="majorEastAsia" w:cstheme="majorBidi"/>
+      <w:rFonts w:asciiTheme="majorHAnsi" w:eastAsiaTheme="majorEastAsia" w:hAnsiTheme="majorHAnsi" w:cstheme="majorBidi"/>
       <w:color w:val="0F4761" w:themeColor="accent1" w:themeShade="BF"/>
       <w:sz w:val="32"/>
       <w:szCs w:val="32"/>
-    </w:rPr>
-  </w:style>
-  <w:style w:type="character" w:styleId="Heading3Char" w:customStyle="1">
-    <w:name w:val="Heading 3 Char"/>
-    <w:basedOn w:val="DefaultParagraphFont"/>
-    <w:link w:val="Heading3"/>
-    <w:uiPriority w:val="9"/>
-    <w:rPr>
-      <w:rFonts w:eastAsiaTheme="majorEastAsia" w:cstheme="majorBidi"/>
-      <w:color w:val="0F4761" w:themeColor="accent1" w:themeShade="BF"/>
-      <w:sz w:val="28"/>
-      <w:szCs w:val="28"/>
     </w:rPr>
   </w:style>
   <w:style w:type="paragraph" w:styleId="Heading3">
@@ -1973,18 +1757,6 @@
       <w:szCs w:val="28"/>
     </w:rPr>
   </w:style>
-  <w:style w:type="character" w:styleId="Heading4Char" w:customStyle="1">
-    <w:name w:val="Heading 4 Char"/>
-    <w:basedOn w:val="DefaultParagraphFont"/>
-    <w:link w:val="Heading4"/>
-    <w:uiPriority w:val="9"/>
-    <w:rPr>
-      <w:rFonts w:eastAsiaTheme="majorEastAsia" w:cstheme="majorBidi"/>
-      <w:i/>
-      <w:iCs/>
-      <w:color w:val="0F4761" w:themeColor="accent1" w:themeShade="BF"/>
-    </w:rPr>
-  </w:style>
   <w:style w:type="paragraph" w:styleId="Heading4">
     <w:name w:val="heading 4"/>
     <w:basedOn w:val="Normal"/>
@@ -2006,16 +1778,6 @@
       <w:color w:val="0F4761" w:themeColor="accent1" w:themeShade="BF"/>
     </w:rPr>
   </w:style>
-  <w:style w:type="character" w:styleId="Heading5Char" w:customStyle="1">
-    <w:name w:val="Heading 5 Char"/>
-    <w:basedOn w:val="DefaultParagraphFont"/>
-    <w:link w:val="Heading5"/>
-    <w:uiPriority w:val="9"/>
-    <w:rPr>
-      <w:rFonts w:eastAsiaTheme="majorEastAsia" w:cstheme="majorBidi"/>
-      <w:color w:val="0F4761" w:themeColor="accent1" w:themeShade="BF"/>
-    </w:rPr>
-  </w:style>
   <w:style w:type="paragraph" w:styleId="Heading5">
     <w:name w:val="heading 5"/>
     <w:basedOn w:val="Normal"/>
@@ -2035,18 +1797,6 @@
       <w:color w:val="0F4761" w:themeColor="accent1" w:themeShade="BF"/>
     </w:rPr>
   </w:style>
-  <w:style w:type="character" w:styleId="Heading6Char" w:customStyle="1">
-    <w:name w:val="Heading 6 Char"/>
-    <w:basedOn w:val="DefaultParagraphFont"/>
-    <w:link w:val="Heading6"/>
-    <w:uiPriority w:val="9"/>
-    <w:rPr>
-      <w:rFonts w:eastAsiaTheme="majorEastAsia" w:cstheme="majorBidi"/>
-      <w:i/>
-      <w:iCs/>
-      <w:color w:val="595959" w:themeColor="text1" w:themeTint="A6"/>
-    </w:rPr>
-  </w:style>
   <w:style w:type="paragraph" w:styleId="Heading6">
     <w:name w:val="heading 6"/>
     <w:basedOn w:val="Normal"/>
@@ -2068,16 +1818,6 @@
       <w:color w:val="595959" w:themeColor="text1" w:themeTint="A6"/>
     </w:rPr>
   </w:style>
-  <w:style w:type="character" w:styleId="Heading7Char" w:customStyle="1">
-    <w:name w:val="Heading 7 Char"/>
-    <w:basedOn w:val="DefaultParagraphFont"/>
-    <w:link w:val="Heading7"/>
-    <w:uiPriority w:val="9"/>
-    <w:rPr>
-      <w:rFonts w:eastAsiaTheme="majorEastAsia" w:cstheme="majorBidi"/>
-      <w:color w:val="595959" w:themeColor="text1" w:themeTint="A6"/>
-    </w:rPr>
-  </w:style>
   <w:style w:type="paragraph" w:styleId="Heading7">
     <w:name w:val="heading 7"/>
     <w:basedOn w:val="Normal"/>
@@ -2097,18 +1837,6 @@
       <w:color w:val="595959" w:themeColor="text1" w:themeTint="A6"/>
     </w:rPr>
   </w:style>
-  <w:style w:type="character" w:styleId="Heading8Char" w:customStyle="1">
-    <w:name w:val="Heading 8 Char"/>
-    <w:basedOn w:val="DefaultParagraphFont"/>
-    <w:link w:val="Heading8"/>
-    <w:uiPriority w:val="9"/>
-    <w:rPr>
-      <w:rFonts w:eastAsiaTheme="majorEastAsia" w:cstheme="majorBidi"/>
-      <w:i/>
-      <w:iCs/>
-      <w:color w:val="272727" w:themeColor="text1" w:themeTint="D8"/>
-    </w:rPr>
-  </w:style>
   <w:style w:type="paragraph" w:styleId="Heading8">
     <w:name w:val="heading 8"/>
     <w:basedOn w:val="Normal"/>
@@ -2130,16 +1858,6 @@
       <w:color w:val="272727" w:themeColor="text1" w:themeTint="D8"/>
     </w:rPr>
   </w:style>
-  <w:style w:type="character" w:styleId="Heading9Char" w:customStyle="1">
-    <w:name w:val="Heading 9 Char"/>
-    <w:basedOn w:val="DefaultParagraphFont"/>
-    <w:link w:val="Heading9"/>
-    <w:uiPriority w:val="9"/>
-    <w:rPr>
-      <w:rFonts w:eastAsiaTheme="majorEastAsia" w:cstheme="majorBidi"/>
-      <w:color w:val="272727" w:themeColor="text1" w:themeTint="D8"/>
-    </w:rPr>
-  </w:style>
   <w:style w:type="paragraph" w:styleId="Heading9">
     <w:name w:val="heading 9"/>
     <w:basedOn w:val="Normal"/>
@@ -2159,13 +1877,142 @@
       <w:color w:val="272727" w:themeColor="text1" w:themeTint="D8"/>
     </w:rPr>
   </w:style>
-  <w:style w:type="character" w:styleId="TitleChar" w:customStyle="1">
+  <w:style w:type="character" w:default="1" w:styleId="DefaultParagraphFont">
+    <w:name w:val="Default Paragraph Font"/>
+    <w:uiPriority w:val="1"/>
+    <w:semiHidden/>
+    <w:unhideWhenUsed/>
+  </w:style>
+  <w:style w:type="table" w:default="1" w:styleId="TableNormal">
+    <w:name w:val="Normal Table"/>
+    <w:uiPriority w:val="99"/>
+    <w:semiHidden/>
+    <w:unhideWhenUsed/>
+    <w:tblPr>
+      <w:tblInd w:w="0" w:type="dxa"/>
+      <w:tblCellMar>
+        <w:top w:w="0" w:type="dxa"/>
+        <w:left w:w="108" w:type="dxa"/>
+        <w:bottom w:w="0" w:type="dxa"/>
+        <w:right w:w="108" w:type="dxa"/>
+      </w:tblCellMar>
+    </w:tblPr>
+  </w:style>
+  <w:style w:type="numbering" w:default="1" w:styleId="NoList">
+    <w:name w:val="No List"/>
+    <w:uiPriority w:val="99"/>
+    <w:semiHidden/>
+    <w:unhideWhenUsed/>
+  </w:style>
+  <w:style w:type="character" w:customStyle="1" w:styleId="Heading1Char">
+    <w:name w:val="Heading 1 Char"/>
+    <w:basedOn w:val="DefaultParagraphFont"/>
+    <w:link w:val="Heading1"/>
+    <w:uiPriority w:val="9"/>
+    <w:rPr>
+      <w:rFonts w:asciiTheme="majorHAnsi" w:eastAsiaTheme="majorEastAsia" w:hAnsiTheme="majorHAnsi" w:cstheme="majorBidi"/>
+      <w:color w:val="0F4761" w:themeColor="accent1" w:themeShade="BF"/>
+      <w:sz w:val="40"/>
+      <w:szCs w:val="40"/>
+    </w:rPr>
+  </w:style>
+  <w:style w:type="character" w:customStyle="1" w:styleId="Heading2Char">
+    <w:name w:val="Heading 2 Char"/>
+    <w:basedOn w:val="DefaultParagraphFont"/>
+    <w:link w:val="Heading2"/>
+    <w:uiPriority w:val="9"/>
+    <w:rPr>
+      <w:rFonts w:asciiTheme="majorHAnsi" w:eastAsiaTheme="majorEastAsia" w:hAnsiTheme="majorHAnsi" w:cstheme="majorBidi"/>
+      <w:color w:val="0F4761" w:themeColor="accent1" w:themeShade="BF"/>
+      <w:sz w:val="32"/>
+      <w:szCs w:val="32"/>
+    </w:rPr>
+  </w:style>
+  <w:style w:type="character" w:customStyle="1" w:styleId="Heading3Char">
+    <w:name w:val="Heading 3 Char"/>
+    <w:basedOn w:val="DefaultParagraphFont"/>
+    <w:link w:val="Heading3"/>
+    <w:uiPriority w:val="9"/>
+    <w:rPr>
+      <w:rFonts w:eastAsiaTheme="majorEastAsia" w:cstheme="majorBidi"/>
+      <w:color w:val="0F4761" w:themeColor="accent1" w:themeShade="BF"/>
+      <w:sz w:val="28"/>
+      <w:szCs w:val="28"/>
+    </w:rPr>
+  </w:style>
+  <w:style w:type="character" w:customStyle="1" w:styleId="Heading4Char">
+    <w:name w:val="Heading 4 Char"/>
+    <w:basedOn w:val="DefaultParagraphFont"/>
+    <w:link w:val="Heading4"/>
+    <w:uiPriority w:val="9"/>
+    <w:rPr>
+      <w:rFonts w:eastAsiaTheme="majorEastAsia" w:cstheme="majorBidi"/>
+      <w:i/>
+      <w:iCs/>
+      <w:color w:val="0F4761" w:themeColor="accent1" w:themeShade="BF"/>
+    </w:rPr>
+  </w:style>
+  <w:style w:type="character" w:customStyle="1" w:styleId="Heading5Char">
+    <w:name w:val="Heading 5 Char"/>
+    <w:basedOn w:val="DefaultParagraphFont"/>
+    <w:link w:val="Heading5"/>
+    <w:uiPriority w:val="9"/>
+    <w:rPr>
+      <w:rFonts w:eastAsiaTheme="majorEastAsia" w:cstheme="majorBidi"/>
+      <w:color w:val="0F4761" w:themeColor="accent1" w:themeShade="BF"/>
+    </w:rPr>
+  </w:style>
+  <w:style w:type="character" w:customStyle="1" w:styleId="Heading6Char">
+    <w:name w:val="Heading 6 Char"/>
+    <w:basedOn w:val="DefaultParagraphFont"/>
+    <w:link w:val="Heading6"/>
+    <w:uiPriority w:val="9"/>
+    <w:rPr>
+      <w:rFonts w:eastAsiaTheme="majorEastAsia" w:cstheme="majorBidi"/>
+      <w:i/>
+      <w:iCs/>
+      <w:color w:val="595959" w:themeColor="text1" w:themeTint="A6"/>
+    </w:rPr>
+  </w:style>
+  <w:style w:type="character" w:customStyle="1" w:styleId="Heading7Char">
+    <w:name w:val="Heading 7 Char"/>
+    <w:basedOn w:val="DefaultParagraphFont"/>
+    <w:link w:val="Heading7"/>
+    <w:uiPriority w:val="9"/>
+    <w:rPr>
+      <w:rFonts w:eastAsiaTheme="majorEastAsia" w:cstheme="majorBidi"/>
+      <w:color w:val="595959" w:themeColor="text1" w:themeTint="A6"/>
+    </w:rPr>
+  </w:style>
+  <w:style w:type="character" w:customStyle="1" w:styleId="Heading8Char">
+    <w:name w:val="Heading 8 Char"/>
+    <w:basedOn w:val="DefaultParagraphFont"/>
+    <w:link w:val="Heading8"/>
+    <w:uiPriority w:val="9"/>
+    <w:rPr>
+      <w:rFonts w:eastAsiaTheme="majorEastAsia" w:cstheme="majorBidi"/>
+      <w:i/>
+      <w:iCs/>
+      <w:color w:val="272727" w:themeColor="text1" w:themeTint="D8"/>
+    </w:rPr>
+  </w:style>
+  <w:style w:type="character" w:customStyle="1" w:styleId="Heading9Char">
+    <w:name w:val="Heading 9 Char"/>
+    <w:basedOn w:val="DefaultParagraphFont"/>
+    <w:link w:val="Heading9"/>
+    <w:uiPriority w:val="9"/>
+    <w:rPr>
+      <w:rFonts w:eastAsiaTheme="majorEastAsia" w:cstheme="majorBidi"/>
+      <w:color w:val="272727" w:themeColor="text1" w:themeTint="D8"/>
+    </w:rPr>
+  </w:style>
+  <w:style w:type="character" w:customStyle="1" w:styleId="TitleChar">
     <w:name w:val="Title Char"/>
     <w:basedOn w:val="DefaultParagraphFont"/>
     <w:link w:val="Title"/>
     <w:uiPriority w:val="10"/>
     <w:rPr>
-      <w:rFonts w:asciiTheme="majorHAnsi" w:hAnsiTheme="majorHAnsi" w:eastAsiaTheme="majorEastAsia" w:cstheme="majorBidi"/>
+      <w:rFonts w:asciiTheme="majorHAnsi" w:eastAsiaTheme="majorEastAsia" w:hAnsiTheme="majorHAnsi" w:cstheme="majorBidi"/>
       <w:spacing w:val="-10"/>
       <w:kern w:val="28"/>
       <w:sz w:val="56"/>
@@ -2184,14 +2031,14 @@
       <w:contextualSpacing/>
     </w:pPr>
     <w:rPr>
-      <w:rFonts w:asciiTheme="majorHAnsi" w:hAnsiTheme="majorHAnsi" w:eastAsiaTheme="majorEastAsia" w:cstheme="majorBidi"/>
+      <w:rFonts w:asciiTheme="majorHAnsi" w:eastAsiaTheme="majorEastAsia" w:hAnsiTheme="majorHAnsi" w:cstheme="majorBidi"/>
       <w:spacing w:val="-10"/>
       <w:kern w:val="28"/>
       <w:sz w:val="56"/>
       <w:szCs w:val="56"/>
     </w:rPr>
   </w:style>
-  <w:style w:type="character" w:styleId="SubtitleChar" w:customStyle="1">
+  <w:style w:type="character" w:customStyle="1" w:styleId="SubtitleChar">
     <w:name w:val="Subtitle Char"/>
     <w:basedOn w:val="DefaultParagraphFont"/>
     <w:link w:val="Subtitle"/>
@@ -2235,7 +2082,7 @@
       <w:color w:val="0F4761" w:themeColor="accent1" w:themeShade="BF"/>
     </w:rPr>
   </w:style>
-  <w:style w:type="character" w:styleId="QuoteChar" w:customStyle="1">
+  <w:style w:type="character" w:customStyle="1" w:styleId="QuoteChar">
     <w:name w:val="Quote Char"/>
     <w:basedOn w:val="DefaultParagraphFont"/>
     <w:link w:val="Quote"/>
@@ -2263,7 +2110,7 @@
       <w:color w:val="404040" w:themeColor="text1" w:themeTint="BF"/>
     </w:rPr>
   </w:style>
-  <w:style w:type="character" w:styleId="IntenseQuoteChar" w:customStyle="1">
+  <w:style w:type="character" w:customStyle="1" w:styleId="IntenseQuoteChar">
     <w:name w:val="Intense Quote Char"/>
     <w:basedOn w:val="DefaultParagraphFont"/>
     <w:link w:val="IntenseQuote"/>
@@ -2283,8 +2130,8 @@
     <w:qFormat/>
     <w:pPr>
       <w:pBdr>
-        <w:top w:val="single" w:color="0F4761" w:themeColor="accent1" w:themeShade="BF" w:sz="4" w:space="10"/>
-        <w:bottom w:val="single" w:color="0F4761" w:themeColor="accent1" w:themeShade="BF" w:sz="4" w:space="10"/>
+        <w:top w:val="single" w:sz="4" w:space="10" w:color="0F4761" w:themeColor="accent1" w:themeShade="BF"/>
+        <w:bottom w:val="single" w:sz="4" w:space="10" w:color="0F4761" w:themeColor="accent1" w:themeShade="BF"/>
       </w:pBdr>
       <w:spacing w:before="360" w:after="360"/>
       <w:ind w:left="864" w:right="864"/>
@@ -2309,21 +2156,21 @@
       <w:spacing w:val="5"/>
     </w:rPr>
   </w:style>
-  <w:style xmlns:w14="http://schemas.microsoft.com/office/word/2010/wordml" xmlns:mc="http://schemas.openxmlformats.org/markup-compatibility/2006" xmlns:w="http://schemas.openxmlformats.org/wordprocessingml/2006/main" w:type="paragraph" w:styleId="ListParagraph" mc:Ignorable="w14">
-    <w:name xmlns:w="http://schemas.openxmlformats.org/wordprocessingml/2006/main" w:val="List Paragraph"/>
-    <w:basedOn xmlns:w="http://schemas.openxmlformats.org/wordprocessingml/2006/main" w:val="Normal"/>
-    <w:uiPriority xmlns:w="http://schemas.openxmlformats.org/wordprocessingml/2006/main" w:val="34"/>
-    <w:qFormat xmlns:w="http://schemas.openxmlformats.org/wordprocessingml/2006/main"/>
-    <w:pPr xmlns:w="http://schemas.openxmlformats.org/wordprocessingml/2006/main">
-      <w:ind xmlns:w="http://schemas.openxmlformats.org/wordprocessingml/2006/main" w:left="720"/>
-      <w:contextualSpacing xmlns:w="http://schemas.openxmlformats.org/wordprocessingml/2006/main"/>
+  <w:style w:type="paragraph" w:styleId="ListParagraph">
+    <w:name w:val="List Paragraph"/>
+    <w:basedOn w:val="Normal"/>
+    <w:uiPriority w:val="34"/>
+    <w:qFormat/>
+    <w:pPr>
+      <w:ind w:left="720"/>
+      <w:contextualSpacing/>
     </w:pPr>
   </w:style>
 </w:styles>
 </file>
 
 <file path=word/theme/theme1.xml><?xml version="1.0" encoding="utf-8"?>
-<a:theme xmlns:thm15="http://schemas.microsoft.com/office/thememl/2012/main" xmlns:a="http://schemas.openxmlformats.org/drawingml/2006/main" name="Office Theme">
+<a:theme xmlns:a="http://schemas.openxmlformats.org/drawingml/2006/main" name="Office Theme">
   <a:themeElements>
     <a:clrScheme name="Office">
       <a:dk1>

</xml_diff>

<commit_message>
Update CV docx file
</commit_message>
<xml_diff>
--- a/Correcting Vulnerabilities.docx
+++ b/Correcting Vulnerabilities.docx
@@ -86,12 +86,12 @@
           <wp:inline distB="0" distT="0" distL="114300" distR="114300">
             <wp:extent cx="4572000" cy="1085850"/>
             <wp:effectExtent b="0" l="0" r="0" t="0"/>
-            <wp:docPr id="1" name="image1.png"/>
+            <wp:docPr id="1" name="image2.png"/>
             <a:graphic>
               <a:graphicData uri="http://schemas.openxmlformats.org/drawingml/2006/picture">
                 <pic:pic>
                   <pic:nvPicPr>
-                    <pic:cNvPr id="0" name="image1.png"/>
+                    <pic:cNvPr id="0" name="image2.png"/>
                     <pic:cNvPicPr preferRelativeResize="0"/>
                   </pic:nvPicPr>
                   <pic:blipFill>
@@ -506,7 +506,7 @@
           <w:b w:val="1"/>
           <w:rtl w:val="0"/>
         </w:rPr>
-        <w:t xml:space="preserve">Impossible: </w:t>
+        <w:t xml:space="preserve">Impossible: N/A</w:t>
       </w:r>
       <w:r>
         <w:rPr>
@@ -527,12 +527,12 @@
           <wp:inline distB="0" distT="0" distL="114300" distR="114300">
             <wp:extent cx="4572000" cy="1019175"/>
             <wp:effectExtent b="0" l="0" r="0" t="0"/>
-            <wp:docPr id="4" name="image2.png"/>
+            <wp:docPr id="4" name="image1.png"/>
             <a:graphic>
               <a:graphicData uri="http://schemas.openxmlformats.org/drawingml/2006/picture">
                 <pic:pic>
                   <pic:nvPicPr>
-                    <pic:cNvPr id="0" name="image2.png"/>
+                    <pic:cNvPr id="0" name="image1.png"/>
                     <pic:cNvPicPr preferRelativeResize="0"/>
                   </pic:nvPicPr>
                   <pic:blipFill>
@@ -575,7 +575,6 @@
         <w:rPr>
           <w:rtl w:val="0"/>
         </w:rPr>
-        <w:t xml:space="preserve">Banana</w:t>
       </w:r>
     </w:p>
     <w:p>

</xml_diff>